<commit_message>
Update Code Arduino and Report
</commit_message>
<xml_diff>
--- a/22_1_ELPR310963_Doc/Report.docx
+++ b/22_1_ELPR310963_Doc/Report.docx
@@ -5666,6 +5666,7 @@
     </w:p>
     <w:p>
       <w:pPr>
+        <w:spacing w:after="0" w:line="360" w:lineRule="auto"/>
         <w:rPr>
           <w:rFonts w:ascii="Times New Roman" w:hAnsi="Times New Roman"/>
           <w:sz w:val="26"/>
@@ -5749,6 +5750,7 @@
     </w:p>
     <w:p>
       <w:pPr>
+        <w:spacing w:after="0" w:line="360" w:lineRule="auto"/>
         <w:ind w:firstLine="540"/>
         <w:jc w:val="center"/>
         <w:rPr>
@@ -5774,6 +5776,7 @@
     </w:p>
     <w:p>
       <w:pPr>
+        <w:spacing w:after="0" w:line="360" w:lineRule="auto"/>
         <w:ind w:firstLine="540"/>
         <w:jc w:val="both"/>
         <w:rPr>
@@ -5799,6 +5802,7 @@
     </w:p>
     <w:p>
       <w:pPr>
+        <w:spacing w:after="0" w:line="360" w:lineRule="auto"/>
         <w:ind w:firstLine="540"/>
         <w:jc w:val="both"/>
         <w:rPr>
@@ -5865,6 +5869,7 @@
     </w:p>
     <w:p>
       <w:pPr>
+        <w:spacing w:after="0" w:line="360" w:lineRule="auto"/>
         <w:ind w:firstLine="540"/>
         <w:jc w:val="both"/>
         <w:rPr>
@@ -5886,6 +5891,7 @@
     </w:p>
     <w:p>
       <w:pPr>
+        <w:spacing w:after="0" w:line="360" w:lineRule="auto"/>
         <w:ind w:firstLine="540"/>
         <w:jc w:val="both"/>
         <w:rPr>
@@ -5911,6 +5917,7 @@
     </w:p>
     <w:p>
       <w:pPr>
+        <w:spacing w:after="0" w:line="360" w:lineRule="auto"/>
         <w:ind w:firstLine="540"/>
         <w:jc w:val="both"/>
         <w:rPr>
@@ -5932,6 +5939,7 @@
     </w:p>
     <w:p>
       <w:pPr>
+        <w:spacing w:after="0" w:line="360" w:lineRule="auto"/>
         <w:ind w:firstLine="540"/>
         <w:jc w:val="both"/>
         <w:rPr>
@@ -5953,6 +5961,7 @@
     </w:p>
     <w:p>
       <w:pPr>
+        <w:spacing w:after="0" w:line="360" w:lineRule="auto"/>
         <w:ind w:firstLine="540"/>
         <w:jc w:val="both"/>
         <w:rPr>
@@ -5974,6 +5983,7 @@
     </w:p>
     <w:p>
       <w:pPr>
+        <w:spacing w:after="0" w:line="360" w:lineRule="auto"/>
         <w:ind w:firstLine="540"/>
         <w:jc w:val="both"/>
         <w:rPr>
@@ -5995,6 +6005,7 @@
     </w:p>
     <w:p>
       <w:pPr>
+        <w:spacing w:after="0" w:line="360" w:lineRule="auto"/>
         <w:ind w:firstLine="540"/>
         <w:jc w:val="both"/>
         <w:rPr>
@@ -6020,6 +6031,7 @@
     </w:p>
     <w:p>
       <w:pPr>
+        <w:spacing w:after="0" w:line="360" w:lineRule="auto"/>
         <w:ind w:firstLine="540"/>
         <w:jc w:val="both"/>
         <w:rPr>
@@ -6041,27 +6053,30 @@
     </w:p>
     <w:p>
       <w:pPr>
-        <w:ind w:firstLine="540"/>
-        <w:jc w:val="both"/>
-        <w:rPr>
-          <w:rFonts w:ascii="Times New Roman" w:hAnsi="Times New Roman" w:cs="Times New Roman"/>
-          <w:sz w:val="26"/>
-          <w:szCs w:val="26"/>
-          <w:lang w:val="vi-VN"/>
-        </w:rPr>
-      </w:pPr>
-      <w:r>
-        <w:rPr>
-          <w:rFonts w:ascii="Times New Roman" w:hAnsi="Times New Roman" w:cs="Times New Roman"/>
-          <w:sz w:val="26"/>
-          <w:szCs w:val="26"/>
-          <w:lang w:val="vi-VN"/>
-        </w:rPr>
+        <w:spacing w:after="0" w:line="360" w:lineRule="auto"/>
+        <w:ind w:firstLine="540"/>
+        <w:jc w:val="both"/>
+        <w:rPr>
+          <w:rFonts w:ascii="Times New Roman" w:hAnsi="Times New Roman" w:cs="Times New Roman"/>
+          <w:sz w:val="26"/>
+          <w:szCs w:val="26"/>
+          <w:lang w:val="vi-VN"/>
+        </w:rPr>
+      </w:pPr>
+      <w:r>
+        <w:rPr>
+          <w:rFonts w:ascii="Times New Roman" w:hAnsi="Times New Roman" w:cs="Times New Roman"/>
+          <w:sz w:val="26"/>
+          <w:szCs w:val="26"/>
+          <w:lang w:val="vi-VN"/>
+        </w:rPr>
+        <w:lastRenderedPageBreak/>
         <w:t>Nhân viên chỉ xem được tình hình chấm công của mình khi liên hệ với nhân sự do hệ thống không đăng tải lên internet.</w:t>
       </w:r>
     </w:p>
     <w:p>
       <w:pPr>
+        <w:spacing w:after="0" w:line="360" w:lineRule="auto"/>
         <w:ind w:firstLine="540"/>
         <w:jc w:val="both"/>
         <w:rPr>
@@ -6087,25 +6102,25 @@
     </w:p>
     <w:p>
       <w:pPr>
-        <w:ind w:firstLine="540"/>
-        <w:jc w:val="both"/>
-        <w:rPr>
-          <w:rFonts w:ascii="Times New Roman" w:hAnsi="Times New Roman" w:cs="Times New Roman"/>
-          <w:b/>
-          <w:bCs/>
-          <w:sz w:val="26"/>
-          <w:szCs w:val="26"/>
-          <w:lang w:val="vi-VN"/>
-        </w:rPr>
-      </w:pPr>
-      <w:r>
-        <w:rPr>
-          <w:rFonts w:ascii="Times New Roman" w:hAnsi="Times New Roman" w:cs="Times New Roman"/>
-          <w:sz w:val="26"/>
-          <w:szCs w:val="26"/>
-          <w:lang w:val="vi-VN"/>
-        </w:rPr>
-        <w:lastRenderedPageBreak/>
+        <w:spacing w:after="0" w:line="360" w:lineRule="auto"/>
+        <w:ind w:firstLine="540"/>
+        <w:jc w:val="both"/>
+        <w:rPr>
+          <w:rFonts w:ascii="Times New Roman" w:hAnsi="Times New Roman" w:cs="Times New Roman"/>
+          <w:b/>
+          <w:bCs/>
+          <w:sz w:val="26"/>
+          <w:szCs w:val="26"/>
+          <w:lang w:val="vi-VN"/>
+        </w:rPr>
+      </w:pPr>
+      <w:r>
+        <w:rPr>
+          <w:rFonts w:ascii="Times New Roman" w:hAnsi="Times New Roman" w:cs="Times New Roman"/>
+          <w:sz w:val="26"/>
+          <w:szCs w:val="26"/>
+          <w:lang w:val="vi-VN"/>
+        </w:rPr>
         <w:t>Tuần 1 (03/10 – 09/10),</w:t>
       </w:r>
       <w:r>
@@ -6140,6 +6155,7 @@
     </w:p>
     <w:p>
       <w:pPr>
+        <w:spacing w:after="0" w:line="360" w:lineRule="auto"/>
         <w:ind w:firstLine="540"/>
         <w:jc w:val="both"/>
         <w:rPr>
@@ -6188,6 +6204,7 @@
     </w:p>
     <w:p>
       <w:pPr>
+        <w:spacing w:after="0" w:line="360" w:lineRule="auto"/>
         <w:ind w:firstLine="540"/>
         <w:jc w:val="both"/>
         <w:rPr>
@@ -6272,6 +6289,7 @@
     </w:p>
     <w:p>
       <w:pPr>
+        <w:spacing w:after="0" w:line="360" w:lineRule="auto"/>
         <w:ind w:firstLine="540"/>
         <w:jc w:val="both"/>
         <w:rPr>
@@ -6338,6 +6356,7 @@
     </w:p>
     <w:p>
       <w:pPr>
+        <w:spacing w:after="0" w:line="360" w:lineRule="auto"/>
         <w:ind w:firstLine="540"/>
         <w:jc w:val="both"/>
         <w:rPr>
@@ -6404,6 +6423,7 @@
     </w:p>
     <w:p>
       <w:pPr>
+        <w:spacing w:after="0" w:line="360" w:lineRule="auto"/>
         <w:ind w:firstLine="540"/>
         <w:jc w:val="both"/>
         <w:rPr>
@@ -6488,6 +6508,7 @@
     </w:p>
     <w:p>
       <w:pPr>
+        <w:spacing w:after="0" w:line="360" w:lineRule="auto"/>
         <w:ind w:firstLine="540"/>
         <w:jc w:val="both"/>
         <w:rPr>
@@ -6554,6 +6575,7 @@
     </w:p>
     <w:p>
       <w:pPr>
+        <w:spacing w:after="0" w:line="360" w:lineRule="auto"/>
         <w:ind w:firstLine="540"/>
         <w:jc w:val="both"/>
         <w:rPr>
@@ -6692,6 +6714,7 @@
     </w:p>
     <w:p>
       <w:pPr>
+        <w:spacing w:after="0" w:line="360" w:lineRule="auto"/>
         <w:rPr>
           <w:rFonts w:ascii="Times New Roman" w:hAnsi="Times New Roman" w:cs="Times New Roman"/>
           <w:sz w:val="26"/>
@@ -6711,6 +6734,7 @@
     </w:p>
     <w:p>
       <w:pPr>
+        <w:spacing w:after="0" w:line="360" w:lineRule="auto"/>
         <w:ind w:firstLine="540"/>
         <w:jc w:val="both"/>
         <w:rPr>
@@ -6741,6 +6765,7 @@
     </w:p>
     <w:p>
       <w:pPr>
+        <w:spacing w:after="0" w:line="360" w:lineRule="auto"/>
         <w:ind w:firstLine="540"/>
         <w:jc w:val="center"/>
         <w:rPr>
@@ -6766,6 +6791,7 @@
     </w:p>
     <w:p>
       <w:pPr>
+        <w:spacing w:after="0" w:line="360" w:lineRule="auto"/>
         <w:ind w:firstLine="540"/>
         <w:jc w:val="both"/>
         <w:rPr>
@@ -6791,6 +6817,7 @@
     </w:p>
     <w:p>
       <w:pPr>
+        <w:spacing w:after="0" w:line="360" w:lineRule="auto"/>
         <w:ind w:firstLine="540"/>
         <w:jc w:val="both"/>
         <w:rPr>
@@ -6816,6 +6843,7 @@
     </w:p>
     <w:p>
       <w:pPr>
+        <w:spacing w:after="0" w:line="360" w:lineRule="auto"/>
         <w:ind w:firstLine="540"/>
         <w:jc w:val="both"/>
         <w:rPr>
@@ -6837,6 +6865,7 @@
     </w:p>
     <w:p>
       <w:pPr>
+        <w:spacing w:after="0" w:line="360" w:lineRule="auto"/>
         <w:ind w:firstLine="540"/>
         <w:jc w:val="both"/>
         <w:rPr>
@@ -6858,6 +6887,7 @@
     </w:p>
     <w:p>
       <w:pPr>
+        <w:spacing w:after="0" w:line="360" w:lineRule="auto"/>
         <w:ind w:firstLine="540"/>
         <w:jc w:val="both"/>
         <w:rPr>
@@ -6879,6 +6909,7 @@
     </w:p>
     <w:p>
       <w:pPr>
+        <w:spacing w:after="0" w:line="360" w:lineRule="auto"/>
         <w:ind w:firstLine="540"/>
         <w:jc w:val="both"/>
         <w:rPr>
@@ -6904,6 +6935,7 @@
     </w:p>
     <w:p>
       <w:pPr>
+        <w:spacing w:after="0" w:line="360" w:lineRule="auto"/>
         <w:ind w:firstLine="540"/>
         <w:jc w:val="both"/>
         <w:rPr>
@@ -6925,6 +6957,7 @@
     </w:p>
     <w:p>
       <w:pPr>
+        <w:spacing w:after="0" w:line="360" w:lineRule="auto"/>
         <w:ind w:firstLine="540"/>
         <w:jc w:val="both"/>
         <w:rPr>
@@ -6946,6 +6979,7 @@
     </w:p>
     <w:p>
       <w:pPr>
+        <w:spacing w:after="0" w:line="360" w:lineRule="auto"/>
         <w:ind w:firstLine="540"/>
         <w:jc w:val="both"/>
         <w:rPr>
@@ -6967,6 +7001,7 @@
     </w:p>
     <w:p>
       <w:pPr>
+        <w:spacing w:after="0" w:line="360" w:lineRule="auto"/>
         <w:ind w:firstLine="540"/>
         <w:jc w:val="both"/>
         <w:rPr>
@@ -6992,6 +7027,7 @@
     </w:p>
     <w:p>
       <w:pPr>
+        <w:spacing w:after="0" w:line="360" w:lineRule="auto"/>
         <w:ind w:hanging="270"/>
         <w:rPr>
           <w:rFonts w:ascii="Times New Roman" w:hAnsi="Times New Roman" w:cs="Times New Roman"/>
@@ -7056,6 +7092,7 @@
     </w:p>
     <w:p>
       <w:pPr>
+        <w:spacing w:after="0" w:line="360" w:lineRule="auto"/>
         <w:ind w:firstLine="540"/>
         <w:jc w:val="center"/>
         <w:rPr>
@@ -7094,6 +7131,7 @@
     </w:p>
     <w:p>
       <w:pPr>
+        <w:spacing w:after="0" w:line="360" w:lineRule="auto"/>
         <w:ind w:firstLine="540"/>
         <w:jc w:val="both"/>
         <w:rPr>
@@ -7124,6 +7162,7 @@
     </w:p>
     <w:p>
       <w:pPr>
+        <w:spacing w:after="0" w:line="360" w:lineRule="auto"/>
         <w:ind w:firstLine="540"/>
         <w:jc w:val="both"/>
         <w:rPr>
@@ -7149,6 +7188,7 @@
     </w:p>
     <w:p>
       <w:pPr>
+        <w:spacing w:after="0" w:line="360" w:lineRule="auto"/>
         <w:ind w:firstLine="540"/>
         <w:jc w:val="both"/>
         <w:rPr>
@@ -7170,6 +7210,7 @@
     </w:p>
     <w:p>
       <w:pPr>
+        <w:spacing w:after="0" w:line="360" w:lineRule="auto"/>
         <w:ind w:firstLine="540"/>
         <w:jc w:val="both"/>
         <w:rPr>
@@ -7195,6 +7236,7 @@
     </w:p>
     <w:p>
       <w:pPr>
+        <w:spacing w:after="0" w:line="360" w:lineRule="auto"/>
         <w:ind w:firstLine="540"/>
         <w:jc w:val="both"/>
         <w:rPr>
@@ -7225,6 +7267,7 @@
     </w:p>
     <w:p>
       <w:pPr>
+        <w:spacing w:after="0" w:line="360" w:lineRule="auto"/>
         <w:ind w:firstLine="540"/>
         <w:jc w:val="both"/>
         <w:rPr>
@@ -7246,6 +7289,7 @@
     </w:p>
     <w:p>
       <w:pPr>
+        <w:spacing w:after="0" w:line="360" w:lineRule="auto"/>
         <w:ind w:firstLine="540"/>
         <w:jc w:val="both"/>
         <w:rPr>
@@ -7267,6 +7311,7 @@
     </w:p>
     <w:p>
       <w:pPr>
+        <w:spacing w:after="0" w:line="360" w:lineRule="auto"/>
         <w:ind w:firstLine="540"/>
         <w:jc w:val="both"/>
         <w:rPr>
@@ -7292,6 +7337,7 @@
     </w:p>
     <w:p>
       <w:pPr>
+        <w:spacing w:after="0" w:line="360" w:lineRule="auto"/>
         <w:ind w:firstLine="540"/>
         <w:jc w:val="both"/>
         <w:rPr>
@@ -7317,6 +7363,7 @@
     </w:p>
     <w:p>
       <w:pPr>
+        <w:spacing w:after="0" w:line="360" w:lineRule="auto"/>
         <w:ind w:firstLine="540"/>
         <w:jc w:val="both"/>
         <w:rPr>
@@ -7338,6 +7385,7 @@
     </w:p>
     <w:p>
       <w:pPr>
+        <w:spacing w:after="0" w:line="360" w:lineRule="auto"/>
         <w:ind w:firstLine="540"/>
         <w:jc w:val="both"/>
         <w:rPr>
@@ -7377,6 +7425,7 @@
     </w:p>
     <w:p>
       <w:pPr>
+        <w:spacing w:after="0" w:line="360" w:lineRule="auto"/>
         <w:ind w:firstLine="540"/>
         <w:jc w:val="both"/>
         <w:rPr>
@@ -7434,6 +7483,7 @@
     </w:p>
     <w:p>
       <w:pPr>
+        <w:spacing w:after="0" w:line="360" w:lineRule="auto"/>
         <w:ind w:firstLine="540"/>
         <w:jc w:val="center"/>
         <w:rPr>
@@ -7448,9 +7498,9 @@
           <w:noProof/>
         </w:rPr>
         <w:drawing>
-          <wp:inline distT="0" distB="0" distL="0" distR="0" wp14:anchorId="2878829F" wp14:editId="5B128185">
-            <wp:extent cx="3724040" cy="2802467"/>
-            <wp:effectExtent l="0" t="0" r="0" b="0"/>
+          <wp:inline distT="0" distB="0" distL="0" distR="0" wp14:anchorId="2878829F" wp14:editId="0C2ACA64">
+            <wp:extent cx="3098800" cy="2331953"/>
+            <wp:effectExtent l="0" t="0" r="6350" b="0"/>
             <wp:docPr id="2" name="Picture 2" descr="Arduino UNO R3 DIP - Nshop"/>
             <wp:cNvGraphicFramePr>
               <a:graphicFrameLocks xmlns:a="http://schemas.openxmlformats.org/drawingml/2006/main" noChangeAspect="1"/>
@@ -7478,7 +7528,7 @@
                   <pic:spPr bwMode="auto">
                     <a:xfrm>
                       <a:off x="0" y="0"/>
-                      <a:ext cx="3745626" cy="2818711"/>
+                      <a:ext cx="3134395" cy="2358740"/>
                     </a:xfrm>
                     <a:prstGeom prst="rect">
                       <a:avLst/>
@@ -7502,6 +7552,7 @@
     </w:p>
     <w:p>
       <w:pPr>
+        <w:spacing w:after="0" w:line="360" w:lineRule="auto"/>
         <w:ind w:firstLine="540"/>
         <w:jc w:val="center"/>
         <w:rPr>
@@ -7540,6 +7591,7 @@
     </w:p>
     <w:p>
       <w:pPr>
+        <w:spacing w:after="0" w:line="360" w:lineRule="auto"/>
         <w:ind w:firstLine="540"/>
         <w:jc w:val="both"/>
         <w:rPr>
@@ -7570,6 +7622,7 @@
     </w:p>
     <w:p>
       <w:pPr>
+        <w:spacing w:after="0" w:line="360" w:lineRule="auto"/>
         <w:ind w:firstLine="540"/>
         <w:jc w:val="both"/>
         <w:rPr>
@@ -7591,6 +7644,7 @@
     </w:p>
     <w:p>
       <w:pPr>
+        <w:spacing w:after="0" w:line="360" w:lineRule="auto"/>
         <w:ind w:firstLine="540"/>
         <w:jc w:val="both"/>
         <w:rPr>
@@ -7612,6 +7666,7 @@
     </w:p>
     <w:p>
       <w:pPr>
+        <w:spacing w:after="0" w:line="360" w:lineRule="auto"/>
         <w:ind w:firstLine="540"/>
         <w:jc w:val="both"/>
         <w:rPr>
@@ -7633,6 +7688,7 @@
     </w:p>
     <w:p>
       <w:pPr>
+        <w:spacing w:after="0" w:line="360" w:lineRule="auto"/>
         <w:ind w:firstLine="540"/>
         <w:jc w:val="both"/>
         <w:rPr>
@@ -7690,6 +7746,7 @@
     </w:p>
     <w:p>
       <w:pPr>
+        <w:spacing w:after="0" w:line="360" w:lineRule="auto"/>
         <w:ind w:firstLine="540"/>
         <w:jc w:val="both"/>
         <w:rPr>
@@ -7711,6 +7768,7 @@
     </w:p>
     <w:p>
       <w:pPr>
+        <w:spacing w:after="0" w:line="360" w:lineRule="auto"/>
         <w:ind w:firstLine="540"/>
         <w:jc w:val="both"/>
         <w:rPr>
@@ -7732,6 +7790,7 @@
     </w:p>
     <w:p>
       <w:pPr>
+        <w:spacing w:after="0" w:line="360" w:lineRule="auto"/>
         <w:ind w:firstLine="540"/>
         <w:jc w:val="both"/>
         <w:rPr>
@@ -7753,6 +7812,7 @@
     </w:p>
     <w:p>
       <w:pPr>
+        <w:spacing w:after="0" w:line="360" w:lineRule="auto"/>
         <w:ind w:firstLine="540"/>
         <w:jc w:val="both"/>
         <w:rPr>
@@ -7774,6 +7834,7 @@
     </w:p>
     <w:p>
       <w:pPr>
+        <w:spacing w:after="0" w:line="360" w:lineRule="auto"/>
         <w:ind w:firstLine="540"/>
         <w:jc w:val="both"/>
         <w:rPr>
@@ -7795,6 +7856,7 @@
     </w:p>
     <w:p>
       <w:pPr>
+        <w:spacing w:after="0" w:line="360" w:lineRule="auto"/>
         <w:ind w:firstLine="540"/>
         <w:jc w:val="both"/>
         <w:rPr>
@@ -7816,6 +7878,7 @@
     </w:p>
     <w:p>
       <w:pPr>
+        <w:spacing w:after="0" w:line="360" w:lineRule="auto"/>
         <w:ind w:firstLine="540"/>
         <w:jc w:val="both"/>
         <w:rPr>
@@ -7873,6 +7936,7 @@
     </w:p>
     <w:p>
       <w:pPr>
+        <w:spacing w:after="0" w:line="360" w:lineRule="auto"/>
         <w:ind w:firstLine="540"/>
         <w:jc w:val="both"/>
         <w:rPr>
@@ -7912,6 +7976,7 @@
     </w:p>
     <w:p>
       <w:pPr>
+        <w:spacing w:after="0" w:line="360" w:lineRule="auto"/>
         <w:ind w:firstLine="540"/>
         <w:jc w:val="center"/>
         <w:rPr>
@@ -7984,6 +8049,7 @@
     </w:p>
     <w:p>
       <w:pPr>
+        <w:spacing w:after="0" w:line="360" w:lineRule="auto"/>
         <w:ind w:firstLine="540"/>
         <w:jc w:val="center"/>
         <w:rPr>
@@ -8081,6 +8147,7 @@
     </w:p>
     <w:p>
       <w:pPr>
+        <w:spacing w:after="0" w:line="360" w:lineRule="auto"/>
         <w:ind w:firstLine="540"/>
         <w:jc w:val="both"/>
         <w:rPr>
@@ -8136,6 +8203,7 @@
     </w:p>
     <w:p>
       <w:pPr>
+        <w:spacing w:after="0" w:line="360" w:lineRule="auto"/>
         <w:ind w:firstLine="540"/>
         <w:jc w:val="both"/>
         <w:rPr>
@@ -8175,6 +8243,7 @@
     </w:p>
     <w:p>
       <w:pPr>
+        <w:spacing w:after="0" w:line="360" w:lineRule="auto"/>
         <w:ind w:firstLine="540"/>
         <w:jc w:val="both"/>
         <w:rPr>
@@ -8232,6 +8301,7 @@
     </w:p>
     <w:p>
       <w:pPr>
+        <w:spacing w:after="0" w:line="360" w:lineRule="auto"/>
         <w:ind w:firstLine="540"/>
         <w:jc w:val="both"/>
         <w:rPr>
@@ -8271,6 +8341,7 @@
     </w:p>
     <w:p>
       <w:pPr>
+        <w:spacing w:after="0" w:line="360" w:lineRule="auto"/>
         <w:ind w:firstLine="540"/>
         <w:jc w:val="both"/>
         <w:rPr>
@@ -8310,6 +8381,7 @@
     </w:p>
     <w:p>
       <w:pPr>
+        <w:spacing w:after="0" w:line="360" w:lineRule="auto"/>
         <w:ind w:firstLine="540"/>
         <w:jc w:val="both"/>
         <w:rPr>
@@ -8341,6 +8413,7 @@
     </w:p>
     <w:p>
       <w:pPr>
+        <w:spacing w:after="0" w:line="360" w:lineRule="auto"/>
         <w:ind w:firstLine="540"/>
         <w:jc w:val="both"/>
         <w:rPr>
@@ -8371,6 +8444,7 @@
     </w:p>
     <w:p>
       <w:pPr>
+        <w:spacing w:after="0" w:line="360" w:lineRule="auto"/>
         <w:ind w:firstLine="540"/>
         <w:jc w:val="both"/>
         <w:rPr>
@@ -8401,6 +8475,7 @@
     </w:p>
     <w:p>
       <w:pPr>
+        <w:spacing w:after="0" w:line="360" w:lineRule="auto"/>
         <w:ind w:firstLine="540"/>
         <w:jc w:val="both"/>
         <w:rPr>
@@ -8440,6 +8515,7 @@
     </w:p>
     <w:p>
       <w:pPr>
+        <w:spacing w:after="0" w:line="360" w:lineRule="auto"/>
         <w:ind w:firstLine="540"/>
         <w:jc w:val="both"/>
         <w:rPr>
@@ -8461,39 +8537,63 @@
     </w:p>
     <w:p>
       <w:pPr>
-        <w:ind w:firstLine="540"/>
-        <w:jc w:val="both"/>
-        <w:rPr>
-          <w:rFonts w:ascii="Times New Roman" w:hAnsi="Times New Roman" w:cs="Times New Roman"/>
-          <w:b/>
-          <w:bCs/>
-          <w:i/>
-          <w:iCs/>
-          <w:sz w:val="26"/>
-          <w:szCs w:val="26"/>
-          <w:lang w:val="vi-VN"/>
-        </w:rPr>
-      </w:pPr>
-      <w:r>
-        <w:rPr>
-          <w:rFonts w:ascii="Times New Roman" w:hAnsi="Times New Roman" w:cs="Times New Roman"/>
-          <w:b/>
-          <w:bCs/>
-          <w:i/>
-          <w:iCs/>
-          <w:sz w:val="26"/>
-          <w:szCs w:val="26"/>
-          <w:lang w:val="vi-VN"/>
-        </w:rPr>
-        <w:t>Thiết kế phần mềm</w:t>
-      </w:r>
-      <w:r>
-        <w:rPr>
-          <w:rFonts w:ascii="Times New Roman" w:hAnsi="Times New Roman" w:cs="Times New Roman"/>
-          <w:b/>
-          <w:bCs/>
-          <w:i/>
-          <w:iCs/>
+        <w:spacing w:after="0" w:line="360" w:lineRule="auto"/>
+        <w:ind w:firstLine="540"/>
+        <w:jc w:val="both"/>
+        <w:rPr>
+          <w:rFonts w:ascii="Times New Roman" w:hAnsi="Times New Roman" w:cs="Times New Roman"/>
+          <w:b/>
+          <w:bCs/>
+          <w:sz w:val="26"/>
+          <w:szCs w:val="26"/>
+          <w:lang w:val="vi-VN"/>
+        </w:rPr>
+      </w:pPr>
+      <w:r>
+        <w:rPr>
+          <w:rFonts w:ascii="Times New Roman" w:hAnsi="Times New Roman" w:cs="Times New Roman"/>
+          <w:b/>
+          <w:bCs/>
+          <w:sz w:val="26"/>
+          <w:szCs w:val="26"/>
+          <w:lang w:val="vi-VN"/>
+        </w:rPr>
+        <w:t>2.3.2. Thiết kế khối nguồn</w:t>
+      </w:r>
+    </w:p>
+    <w:p>
+      <w:pPr>
+        <w:spacing w:after="0" w:line="360" w:lineRule="auto"/>
+        <w:ind w:firstLine="540"/>
+        <w:jc w:val="both"/>
+        <w:rPr>
+          <w:rFonts w:ascii="Times New Roman" w:hAnsi="Times New Roman" w:cs="Times New Roman"/>
+          <w:sz w:val="26"/>
+          <w:szCs w:val="26"/>
+          <w:lang w:val="vi-VN"/>
+        </w:rPr>
+      </w:pPr>
+      <w:r>
+        <w:rPr>
+          <w:rFonts w:ascii="Times New Roman" w:hAnsi="Times New Roman" w:cs="Times New Roman"/>
+          <w:sz w:val="26"/>
+          <w:szCs w:val="26"/>
+          <w:lang w:val="vi-VN"/>
+        </w:rPr>
+        <w:t xml:space="preserve"> Đối với Arduino, chỉ cần sử dụng nguồn được lấy từ cáp USB kết nối với máy </w:t>
+      </w:r>
+      <w:r>
+        <w:rPr>
+          <w:rFonts w:ascii="Times New Roman" w:hAnsi="Times New Roman" w:cs="Times New Roman"/>
+          <w:sz w:val="26"/>
+          <w:szCs w:val="26"/>
+          <w:lang w:val="vi-VN"/>
+        </w:rPr>
+        <w:t>tính,</w:t>
+      </w:r>
+      <w:r>
+        <w:rPr>
+          <w:rFonts w:ascii="Times New Roman" w:hAnsi="Times New Roman" w:cs="Times New Roman"/>
           <w:sz w:val="26"/>
           <w:szCs w:val="26"/>
           <w:lang w:val="vi-VN"/>
@@ -8503,229 +8603,197 @@
       <w:r>
         <w:rPr>
           <w:rFonts w:ascii="Times New Roman" w:hAnsi="Times New Roman" w:cs="Times New Roman"/>
-          <w:b/>
-          <w:bCs/>
-          <w:i/>
-          <w:iCs/>
-          <w:sz w:val="26"/>
-          <w:szCs w:val="26"/>
-          <w:lang w:val="vi-VN"/>
-        </w:rPr>
-        <w:t>(Trên khối PC)</w:t>
-      </w:r>
-    </w:p>
-    <w:p>
-      <w:pPr>
-        <w:ind w:firstLine="540"/>
-        <w:jc w:val="both"/>
-        <w:rPr>
-          <w:rFonts w:ascii="Times New Roman" w:hAnsi="Times New Roman" w:cs="Times New Roman"/>
-          <w:b/>
-          <w:bCs/>
-          <w:i/>
-          <w:iCs/>
-          <w:sz w:val="26"/>
-          <w:szCs w:val="26"/>
-          <w:lang w:val="vi-VN"/>
-        </w:rPr>
-      </w:pPr>
-      <w:r>
-        <w:rPr>
-          <w:rFonts w:ascii="Times New Roman" w:hAnsi="Times New Roman" w:cs="Times New Roman"/>
-          <w:b/>
-          <w:bCs/>
-          <w:i/>
-          <w:iCs/>
-          <w:sz w:val="26"/>
-          <w:szCs w:val="26"/>
-          <w:lang w:val="vi-VN"/>
-        </w:rPr>
-        <w:t>Thiết kế phần mềm (Phần này chỉ trình bày về front-end, backend và cơ sở dữ liệu sẽ được trình bày ở phần thi công).</w:t>
-      </w:r>
-    </w:p>
-    <w:p>
-      <w:pPr>
-        <w:ind w:firstLine="540"/>
-        <w:jc w:val="both"/>
-        <w:rPr>
-          <w:rFonts w:ascii="Times New Roman" w:hAnsi="Times New Roman" w:cs="Times New Roman"/>
-          <w:sz w:val="26"/>
-          <w:szCs w:val="26"/>
-          <w:lang w:val="vi-VN"/>
-        </w:rPr>
-      </w:pPr>
-      <w:r>
-        <w:rPr>
-          <w:rFonts w:ascii="Times New Roman" w:hAnsi="Times New Roman" w:cs="Times New Roman"/>
-          <w:sz w:val="26"/>
-          <w:szCs w:val="26"/>
-          <w:lang w:val="vi-VN"/>
-        </w:rPr>
-        <w:t xml:space="preserve">Phần mềm trên máy tính có chức năng quản lý việc điểm danh, quản lý nhân viên trong công ty và hiển thị được thông tin của nhân viên khi kiểm </w:t>
-      </w:r>
-      <w:r>
-        <w:rPr>
-          <w:rFonts w:ascii="Times New Roman" w:hAnsi="Times New Roman" w:cs="Times New Roman"/>
-          <w:sz w:val="26"/>
-          <w:szCs w:val="26"/>
-          <w:lang w:val="vi-VN"/>
-        </w:rPr>
-        <w:t>kê.</w:t>
-      </w:r>
-    </w:p>
-    <w:p>
-      <w:pPr>
-        <w:ind w:firstLine="540"/>
-        <w:jc w:val="both"/>
-        <w:rPr>
-          <w:rFonts w:ascii="Times New Roman" w:hAnsi="Times New Roman" w:cs="Times New Roman"/>
-          <w:sz w:val="26"/>
-          <w:szCs w:val="26"/>
-          <w:lang w:val="vi-VN"/>
-        </w:rPr>
-      </w:pPr>
-      <w:r>
-        <w:rPr>
-          <w:rFonts w:ascii="Times New Roman" w:hAnsi="Times New Roman" w:cs="Times New Roman"/>
-          <w:sz w:val="26"/>
-          <w:szCs w:val="26"/>
-          <w:lang w:val="vi-VN"/>
-        </w:rPr>
-        <w:t>Cả phầm mềm sẽ có tổng cộng 5 giao diện làm việc chính:</w:t>
-      </w:r>
-    </w:p>
-    <w:p>
-      <w:pPr>
-        <w:ind w:firstLine="540"/>
-        <w:jc w:val="both"/>
-        <w:rPr>
-          <w:rFonts w:ascii="Times New Roman" w:hAnsi="Times New Roman" w:cs="Times New Roman"/>
-          <w:sz w:val="26"/>
-          <w:szCs w:val="26"/>
-          <w:lang w:val="vi-VN"/>
-        </w:rPr>
-      </w:pPr>
-      <w:r>
-        <w:rPr>
-          <w:rFonts w:ascii="Times New Roman" w:hAnsi="Times New Roman" w:cs="Times New Roman"/>
-          <w:sz w:val="26"/>
-          <w:szCs w:val="26"/>
-          <w:lang w:val="vi-VN"/>
-        </w:rPr>
-        <w:t>+ Giao diện quản lý việc chấm công.</w:t>
-      </w:r>
-    </w:p>
-    <w:p>
-      <w:pPr>
-        <w:ind w:firstLine="540"/>
-        <w:jc w:val="both"/>
-        <w:rPr>
-          <w:rFonts w:ascii="Times New Roman" w:hAnsi="Times New Roman" w:cs="Times New Roman"/>
-          <w:sz w:val="26"/>
-          <w:szCs w:val="26"/>
-          <w:lang w:val="vi-VN"/>
-        </w:rPr>
-      </w:pPr>
-      <w:r>
-        <w:rPr>
-          <w:rFonts w:ascii="Times New Roman" w:hAnsi="Times New Roman" w:cs="Times New Roman"/>
-          <w:sz w:val="26"/>
-          <w:szCs w:val="26"/>
-          <w:lang w:val="vi-VN"/>
-        </w:rPr>
-        <w:t>+ Giao diện thêm nhân viên mới vào công ty.</w:t>
-      </w:r>
-    </w:p>
-    <w:p>
-      <w:pPr>
-        <w:ind w:firstLine="540"/>
-        <w:jc w:val="both"/>
-        <w:rPr>
-          <w:rFonts w:ascii="Times New Roman" w:hAnsi="Times New Roman" w:cs="Times New Roman"/>
-          <w:sz w:val="26"/>
-          <w:szCs w:val="26"/>
-          <w:lang w:val="vi-VN"/>
-        </w:rPr>
-      </w:pPr>
-      <w:r>
-        <w:rPr>
-          <w:rFonts w:ascii="Times New Roman" w:hAnsi="Times New Roman" w:cs="Times New Roman"/>
-          <w:sz w:val="26"/>
-          <w:szCs w:val="26"/>
-          <w:lang w:val="vi-VN"/>
-        </w:rPr>
-        <w:t>+ Giao diện chỉnh sửa thông tin nhân viên.</w:t>
-      </w:r>
-    </w:p>
-    <w:p>
-      <w:pPr>
-        <w:ind w:firstLine="540"/>
-        <w:jc w:val="both"/>
-        <w:rPr>
-          <w:rFonts w:ascii="Times New Roman" w:hAnsi="Times New Roman" w:cs="Times New Roman"/>
-          <w:sz w:val="26"/>
-          <w:szCs w:val="26"/>
-          <w:lang w:val="vi-VN"/>
-        </w:rPr>
-      </w:pPr>
-      <w:r>
-        <w:rPr>
-          <w:rFonts w:ascii="Times New Roman" w:hAnsi="Times New Roman" w:cs="Times New Roman"/>
-          <w:sz w:val="26"/>
-          <w:szCs w:val="26"/>
-          <w:lang w:val="vi-VN"/>
-        </w:rPr>
-        <w:t>+ Giao diện xóa nhân viên khỏi cơ sở dữ liệu.</w:t>
-      </w:r>
-    </w:p>
-    <w:p>
-      <w:pPr>
-        <w:ind w:firstLine="540"/>
-        <w:jc w:val="both"/>
-        <w:rPr>
-          <w:rFonts w:ascii="Times New Roman" w:hAnsi="Times New Roman" w:cs="Times New Roman"/>
-          <w:sz w:val="26"/>
-          <w:szCs w:val="26"/>
-          <w:lang w:val="vi-VN"/>
-        </w:rPr>
-      </w:pPr>
-      <w:r>
-        <w:rPr>
-          <w:rFonts w:ascii="Times New Roman" w:hAnsi="Times New Roman" w:cs="Times New Roman"/>
-          <w:sz w:val="26"/>
-          <w:szCs w:val="26"/>
-          <w:lang w:val="vi-VN"/>
-        </w:rPr>
-        <w:t>+ Giao diện kiểm kê tình hình làm việc của nhân viên.</w:t>
-      </w:r>
-    </w:p>
-    <w:p>
-      <w:pPr>
-        <w:ind w:firstLine="540"/>
-        <w:jc w:val="both"/>
-        <w:rPr>
-          <w:b/>
-          <w:bCs/>
-          <w:i/>
-          <w:iCs/>
-        </w:rPr>
-      </w:pPr>
-      <w:r>
-        <w:rPr>
-          <w:rFonts w:ascii="Times New Roman" w:hAnsi="Times New Roman" w:cs="Times New Roman"/>
-          <w:b/>
-          <w:bCs/>
-          <w:i/>
-          <w:iCs/>
-          <w:sz w:val="26"/>
-          <w:szCs w:val="26"/>
-          <w:lang w:val="vi-VN"/>
-        </w:rPr>
-        <w:t>Giao diện quản lý việc chấm công</w:t>
-      </w:r>
-    </w:p>
-    <w:p>
-      <w:pPr>
+          <w:sz w:val="26"/>
+          <w:szCs w:val="26"/>
+          <w:lang w:val="vi-VN"/>
+        </w:rPr>
+        <w:t>cáp USB ngoài việc giúp hệ thống phần cứng giao tiếp với phần mềm, còn giúp hệ cung cấp nguồn cho toàn bộ phần cứng.</w:t>
+      </w:r>
+    </w:p>
+    <w:p>
+      <w:pPr>
+        <w:spacing w:after="0" w:line="360" w:lineRule="auto"/>
+        <w:ind w:firstLine="540"/>
+        <w:jc w:val="both"/>
+        <w:rPr>
+          <w:rFonts w:ascii="Times New Roman" w:hAnsi="Times New Roman" w:cs="Times New Roman"/>
+          <w:sz w:val="26"/>
+          <w:szCs w:val="26"/>
+          <w:lang w:val="vi-VN"/>
+        </w:rPr>
+      </w:pPr>
+      <w:r>
+        <w:rPr>
+          <w:rFonts w:ascii="Times New Roman" w:hAnsi="Times New Roman" w:cs="Times New Roman"/>
+          <w:sz w:val="26"/>
+          <w:szCs w:val="26"/>
+          <w:lang w:val="vi-VN"/>
+        </w:rPr>
+        <w:t>Đối với RC52, sẽ sử dụng nguồn từ chân 3.3VDC của Board Arduino.</w:t>
+      </w:r>
+    </w:p>
+    <w:p>
+      <w:pPr>
+        <w:spacing w:after="0" w:line="360" w:lineRule="auto"/>
+        <w:ind w:firstLine="540"/>
+        <w:jc w:val="both"/>
+      </w:pPr>
+      <w:r>
+        <w:rPr>
+          <w:rFonts w:ascii="Times New Roman" w:hAnsi="Times New Roman" w:cs="Times New Roman"/>
+          <w:sz w:val="26"/>
+          <w:szCs w:val="26"/>
+          <w:lang w:val="vi-VN"/>
+        </w:rPr>
+        <w:t>Còn đối với máy tính, chỉ cần sử dụng Adapter sạc cùng cáp sạc do nhà sản xuất cung cấp kèm theo máy tính alaf có thể giúp máy tính hoạt động ổn định, đồng thời cung cấp nguồn cho Board Arduino thông qua cáp USB.</w:t>
+      </w:r>
+    </w:p>
+    <w:p>
+      <w:pPr>
+        <w:spacing w:after="0" w:line="360" w:lineRule="auto"/>
+        <w:ind w:firstLine="540"/>
+        <w:jc w:val="both"/>
+        <w:rPr>
+          <w:rFonts w:ascii="Times New Roman" w:hAnsi="Times New Roman" w:cs="Times New Roman"/>
+          <w:b/>
+          <w:bCs/>
+          <w:sz w:val="26"/>
+          <w:szCs w:val="26"/>
+          <w:lang w:val="vi-VN"/>
+        </w:rPr>
+      </w:pPr>
+      <w:r>
+        <w:rPr>
+          <w:rFonts w:ascii="Times New Roman" w:hAnsi="Times New Roman" w:cs="Times New Roman"/>
+          <w:b/>
+          <w:bCs/>
+          <w:sz w:val="26"/>
+          <w:szCs w:val="26"/>
+          <w:lang w:val="vi-VN"/>
+        </w:rPr>
+        <w:t>2.3.</w:t>
+      </w:r>
+      <w:r>
+        <w:rPr>
+          <w:rFonts w:ascii="Times New Roman" w:hAnsi="Times New Roman" w:cs="Times New Roman"/>
+          <w:b/>
+          <w:bCs/>
+          <w:sz w:val="26"/>
+          <w:szCs w:val="26"/>
+          <w:lang w:val="vi-VN"/>
+        </w:rPr>
+        <w:t>3</w:t>
+      </w:r>
+      <w:r>
+        <w:rPr>
+          <w:rFonts w:ascii="Times New Roman" w:hAnsi="Times New Roman" w:cs="Times New Roman"/>
+          <w:b/>
+          <w:bCs/>
+          <w:sz w:val="26"/>
+          <w:szCs w:val="26"/>
+          <w:lang w:val="vi-VN"/>
+        </w:rPr>
+        <w:t xml:space="preserve">. Sơ đồ </w:t>
+      </w:r>
+      <w:r>
+        <w:rPr>
+          <w:rFonts w:ascii="Times New Roman" w:hAnsi="Times New Roman" w:cs="Times New Roman"/>
+          <w:b/>
+          <w:bCs/>
+          <w:sz w:val="26"/>
+          <w:szCs w:val="26"/>
+          <w:lang w:val="vi-VN"/>
+        </w:rPr>
+        <w:t xml:space="preserve">nguyên lý </w:t>
+      </w:r>
+      <w:r>
+        <w:rPr>
+          <w:rFonts w:ascii="Times New Roman" w:hAnsi="Times New Roman" w:cs="Times New Roman"/>
+          <w:b/>
+          <w:bCs/>
+          <w:sz w:val="26"/>
+          <w:szCs w:val="26"/>
+          <w:lang w:val="vi-VN"/>
+        </w:rPr>
+        <w:t>toàn mạch</w:t>
+      </w:r>
+      <w:r>
+        <w:rPr>
+          <w:rFonts w:ascii="Times New Roman" w:hAnsi="Times New Roman" w:cs="Times New Roman"/>
+          <w:b/>
+          <w:bCs/>
+          <w:sz w:val="26"/>
+          <w:szCs w:val="26"/>
+          <w:lang w:val="vi-VN"/>
+        </w:rPr>
+        <w:t xml:space="preserve"> (Phần cứng)</w:t>
+      </w:r>
+    </w:p>
+    <w:p>
+      <w:pPr>
+        <w:spacing w:after="0" w:line="360" w:lineRule="auto"/>
+        <w:ind w:firstLine="540"/>
+        <w:jc w:val="both"/>
+        <w:rPr>
+          <w:rFonts w:ascii="Times New Roman" w:hAnsi="Times New Roman" w:cs="Times New Roman"/>
+          <w:sz w:val="26"/>
+          <w:szCs w:val="26"/>
+          <w:lang w:val="vi-VN"/>
+        </w:rPr>
+      </w:pPr>
+      <w:r>
+        <w:rPr>
+          <w:rFonts w:ascii="Times New Roman" w:hAnsi="Times New Roman" w:cs="Times New Roman"/>
+          <w:sz w:val="26"/>
+          <w:szCs w:val="26"/>
+          <w:lang w:val="vi-VN"/>
+        </w:rPr>
+        <w:t xml:space="preserve">Để có thể nhận dữ liệu từ RC522 và làm sáng led khi có người quét thẻ, chúng ta sẽ sử dụng các chân GPIO của Board Arduino. </w:t>
+      </w:r>
+    </w:p>
+    <w:p>
+      <w:pPr>
+        <w:spacing w:after="0" w:line="360" w:lineRule="auto"/>
+        <w:ind w:firstLine="540"/>
+        <w:jc w:val="both"/>
+        <w:rPr>
+          <w:rFonts w:ascii="Times New Roman" w:hAnsi="Times New Roman" w:cs="Times New Roman"/>
+          <w:sz w:val="26"/>
+          <w:szCs w:val="26"/>
+          <w:lang w:val="vi-VN"/>
+        </w:rPr>
+      </w:pPr>
+      <w:r>
+        <w:rPr>
+          <w:rFonts w:ascii="Times New Roman" w:hAnsi="Times New Roman" w:cs="Times New Roman"/>
+          <w:sz w:val="26"/>
+          <w:szCs w:val="26"/>
+          <w:lang w:val="vi-VN"/>
+        </w:rPr>
+        <w:t xml:space="preserve">Tiếp theo, để </w:t>
+      </w:r>
+      <w:r>
+        <w:rPr>
+          <w:rFonts w:ascii="Times New Roman" w:hAnsi="Times New Roman" w:cs="Times New Roman"/>
+          <w:sz w:val="26"/>
+          <w:szCs w:val="26"/>
+          <w:lang w:val="vi-VN"/>
+        </w:rPr>
+        <w:t>cung cấp nguồn cho toàn mạch, chúng ta sẽ sử dụng</w:t>
+      </w:r>
+      <w:r>
+        <w:rPr>
+          <w:rFonts w:ascii="Times New Roman" w:hAnsi="Times New Roman" w:cs="Times New Roman"/>
+          <w:sz w:val="26"/>
+          <w:szCs w:val="26"/>
+          <w:lang w:val="vi-VN"/>
+        </w:rPr>
+        <w:t xml:space="preserve"> cáp USB kết nối với máy tính (như đã phân tích ở mục 2.3.2).</w:t>
+      </w:r>
+    </w:p>
+    <w:p>
+      <w:pPr>
+        <w:spacing w:after="0" w:line="360" w:lineRule="auto"/>
         <w:ind w:firstLine="540"/>
         <w:jc w:val="center"/>
         <w:rPr>
@@ -8740,10 +8808,10 @@
           <w:noProof/>
         </w:rPr>
         <w:drawing>
-          <wp:inline distT="0" distB="0" distL="0" distR="0" wp14:anchorId="7B320516" wp14:editId="63E1AA74">
-            <wp:extent cx="5173980" cy="3140775"/>
-            <wp:effectExtent l="0" t="0" r="7620" b="2540"/>
-            <wp:docPr id="5" name="Picture 5"/>
+          <wp:inline distT="0" distB="0" distL="0" distR="0" wp14:anchorId="5CC575AA" wp14:editId="3BECAC1A">
+            <wp:extent cx="5483663" cy="3028950"/>
+            <wp:effectExtent l="0" t="0" r="3175" b="0"/>
+            <wp:docPr id="9" name="Picture 9"/>
             <wp:cNvGraphicFramePr>
               <a:graphicFrameLocks xmlns:a="http://schemas.openxmlformats.org/drawingml/2006/main" noChangeAspect="1"/>
             </wp:cNvGraphicFramePr>
@@ -8751,13 +8819,13 @@
               <a:graphicData uri="http://schemas.openxmlformats.org/drawingml/2006/picture">
                 <pic:pic xmlns:pic="http://schemas.openxmlformats.org/drawingml/2006/picture">
                   <pic:nvPicPr>
-                    <pic:cNvPr id="0" name="Picture 7"/>
+                    <pic:cNvPr id="0" name="Picture 1"/>
                     <pic:cNvPicPr>
                       <a:picLocks noChangeAspect="1" noChangeArrowheads="1"/>
                     </pic:cNvPicPr>
                   </pic:nvPicPr>
                   <pic:blipFill>
-                    <a:blip r:embed="rId15" cstate="print">
+                    <a:blip r:embed="rId15">
                       <a:extLst>
                         <a:ext uri="{28A0092B-C50C-407E-A947-70E740481C1C}">
                           <a14:useLocalDpi xmlns:a14="http://schemas.microsoft.com/office/drawing/2010/main" val="0"/>
@@ -8772,7 +8840,7 @@
                   <pic:spPr bwMode="auto">
                     <a:xfrm>
                       <a:off x="0" y="0"/>
-                      <a:ext cx="5181551" cy="3145371"/>
+                      <a:ext cx="5497972" cy="3036854"/>
                     </a:xfrm>
                     <a:prstGeom prst="rect">
                       <a:avLst/>
@@ -8791,6 +8859,7 @@
     </w:p>
     <w:p>
       <w:pPr>
+        <w:spacing w:after="0" w:line="360" w:lineRule="auto"/>
         <w:ind w:firstLine="540"/>
         <w:jc w:val="center"/>
         <w:rPr>
@@ -8813,6 +8882,7 @@
           <w:szCs w:val="26"/>
           <w:lang w:val="vi-VN"/>
         </w:rPr>
+        <w:lastRenderedPageBreak/>
         <w:t>Hình 2-4.</w:t>
       </w:r>
       <w:r>
@@ -8824,92 +8894,312 @@
           <w:szCs w:val="26"/>
           <w:lang w:val="vi-VN"/>
         </w:rPr>
-        <w:t xml:space="preserve"> Giao diện quản lý việc chấm công</w:t>
-      </w:r>
-    </w:p>
-    <w:p>
-      <w:pPr>
-        <w:ind w:firstLine="540"/>
-        <w:jc w:val="both"/>
-        <w:rPr>
-          <w:rFonts w:ascii="Times New Roman" w:hAnsi="Times New Roman" w:cs="Times New Roman"/>
-          <w:sz w:val="26"/>
-          <w:szCs w:val="26"/>
-          <w:lang w:val="vi-VN"/>
-        </w:rPr>
-      </w:pPr>
-      <w:r>
-        <w:rPr>
-          <w:rFonts w:ascii="Times New Roman" w:hAnsi="Times New Roman" w:cs="Times New Roman"/>
-          <w:sz w:val="26"/>
-          <w:szCs w:val="26"/>
-          <w:lang w:val="vi-VN"/>
-        </w:rPr>
-        <w:lastRenderedPageBreak/>
-        <w:t xml:space="preserve">Giao </w:t>
-      </w:r>
-      <w:r>
-        <w:rPr>
-          <w:rFonts w:ascii="Times New Roman" w:hAnsi="Times New Roman" w:cs="Times New Roman"/>
-          <w:sz w:val="26"/>
-          <w:szCs w:val="26"/>
-          <w:lang w:val="vi-VN"/>
-        </w:rPr>
-        <w:t xml:space="preserve">diện quản lý việc chấm công có chức năng giúp người quản lý kiểm soát được thông tin của nhân viên khi nhân viên chấm công vào công ty. Khi đó thông tin của nhân viên sẽ được hiển thị chi tiết trên Data Grid View. </w:t>
-      </w:r>
-    </w:p>
-    <w:p>
-      <w:pPr>
-        <w:ind w:firstLine="540"/>
-        <w:jc w:val="both"/>
-        <w:rPr>
-          <w:rFonts w:ascii="Times New Roman" w:hAnsi="Times New Roman" w:cs="Times New Roman"/>
-          <w:sz w:val="26"/>
-          <w:szCs w:val="26"/>
-          <w:lang w:val="vi-VN"/>
-        </w:rPr>
-      </w:pPr>
-      <w:r>
-        <w:rPr>
-          <w:rFonts w:ascii="Times New Roman" w:hAnsi="Times New Roman" w:cs="Times New Roman"/>
-          <w:sz w:val="26"/>
-          <w:szCs w:val="26"/>
-          <w:lang w:val="vi-VN"/>
-        </w:rPr>
-        <w:t>Giao diện còn cung cấp thêm việc kết nối giữa máy tính với bộ xử lý (Arduino) ỏ khu vực kết nối. Ngoài ra, do là phần dùng để báo cáo, để có thể điều chỉnh nhiều trường hợp thời gian, phần mêm còn phải có thêm khu vục điều chỉnh thời gian.</w:t>
-      </w:r>
-    </w:p>
-    <w:p>
-      <w:pPr>
-        <w:ind w:firstLine="540"/>
-        <w:jc w:val="both"/>
-        <w:rPr>
-          <w:rFonts w:ascii="Times New Roman" w:hAnsi="Times New Roman" w:cs="Times New Roman"/>
-          <w:b/>
-          <w:bCs/>
+        <w:t xml:space="preserve"> Sơ đồ </w:t>
+      </w:r>
+      <w:r>
+        <w:rPr>
+          <w:rFonts w:ascii="Times New Roman" w:hAnsi="Times New Roman" w:cs="Times New Roman"/>
           <w:i/>
           <w:iCs/>
           <w:sz w:val="26"/>
           <w:szCs w:val="26"/>
           <w:lang w:val="vi-VN"/>
         </w:rPr>
-      </w:pPr>
-      <w:r>
-        <w:rPr>
-          <w:rFonts w:ascii="Times New Roman" w:hAnsi="Times New Roman" w:cs="Times New Roman"/>
-          <w:b/>
-          <w:bCs/>
+        <w:t xml:space="preserve">nguyên lý </w:t>
+      </w:r>
+      <w:r>
+        <w:rPr>
+          <w:rFonts w:ascii="Times New Roman" w:hAnsi="Times New Roman" w:cs="Times New Roman"/>
           <w:i/>
           <w:iCs/>
           <w:sz w:val="26"/>
           <w:szCs w:val="26"/>
           <w:lang w:val="vi-VN"/>
         </w:rPr>
-        <w:t>Giao diện thêm nhân viên mới vào công ty</w:t>
-      </w:r>
-    </w:p>
-    <w:p>
-      <w:pPr>
+        <w:t>toàn mạch</w:t>
+      </w:r>
+    </w:p>
+    <w:p>
+      <w:pPr>
+        <w:spacing w:after="0" w:line="360" w:lineRule="auto"/>
+        <w:ind w:firstLine="540"/>
+        <w:jc w:val="both"/>
+        <w:rPr>
+          <w:rFonts w:ascii="Times New Roman" w:hAnsi="Times New Roman" w:cs="Times New Roman"/>
+          <w:b/>
+          <w:bCs/>
+          <w:sz w:val="26"/>
+          <w:szCs w:val="26"/>
+          <w:lang w:val="vi-VN"/>
+        </w:rPr>
+      </w:pPr>
+      <w:r>
+        <w:rPr>
+          <w:rFonts w:ascii="Times New Roman" w:hAnsi="Times New Roman" w:cs="Times New Roman"/>
+          <w:b/>
+          <w:bCs/>
+          <w:sz w:val="26"/>
+          <w:szCs w:val="26"/>
+          <w:lang w:val="vi-VN"/>
+        </w:rPr>
+        <w:t xml:space="preserve">2.3.3. </w:t>
+      </w:r>
+      <w:r>
+        <w:rPr>
+          <w:rFonts w:ascii="Times New Roman" w:hAnsi="Times New Roman" w:cs="Times New Roman"/>
+          <w:b/>
+          <w:bCs/>
+          <w:sz w:val="26"/>
+          <w:szCs w:val="26"/>
+          <w:lang w:val="vi-VN"/>
+        </w:rPr>
+        <w:t>Thiết kế phần mềm</w:t>
+      </w:r>
+      <w:r>
+        <w:rPr>
+          <w:rFonts w:ascii="Times New Roman" w:hAnsi="Times New Roman" w:cs="Times New Roman"/>
+          <w:b/>
+          <w:bCs/>
+          <w:sz w:val="26"/>
+          <w:szCs w:val="26"/>
+          <w:lang w:val="vi-VN"/>
+        </w:rPr>
+        <w:t xml:space="preserve"> </w:t>
+      </w:r>
+      <w:r>
+        <w:rPr>
+          <w:rFonts w:ascii="Times New Roman" w:hAnsi="Times New Roman" w:cs="Times New Roman"/>
+          <w:b/>
+          <w:bCs/>
+          <w:sz w:val="26"/>
+          <w:szCs w:val="26"/>
+          <w:lang w:val="vi-VN"/>
+        </w:rPr>
+        <w:t>(Trên khối PC)</w:t>
+      </w:r>
+    </w:p>
+    <w:p>
+      <w:pPr>
+        <w:spacing w:after="0" w:line="360" w:lineRule="auto"/>
+        <w:ind w:firstLine="540"/>
+        <w:jc w:val="both"/>
+        <w:rPr>
+          <w:rFonts w:ascii="Times New Roman" w:hAnsi="Times New Roman" w:cs="Times New Roman"/>
+          <w:b/>
+          <w:bCs/>
+          <w:i/>
+          <w:iCs/>
+          <w:sz w:val="26"/>
+          <w:szCs w:val="26"/>
+          <w:lang w:val="vi-VN"/>
+        </w:rPr>
+      </w:pPr>
+      <w:r>
+        <w:rPr>
+          <w:rFonts w:ascii="Times New Roman" w:hAnsi="Times New Roman" w:cs="Times New Roman"/>
+          <w:b/>
+          <w:bCs/>
+          <w:i/>
+          <w:iCs/>
+          <w:sz w:val="26"/>
+          <w:szCs w:val="26"/>
+          <w:lang w:val="vi-VN"/>
+        </w:rPr>
+        <w:t>Thiết kế phần mềm (Phần này chỉ trình bày về front-end, backend và cơ sở dữ liệu sẽ được trình bày ở phần thi công).</w:t>
+      </w:r>
+    </w:p>
+    <w:p>
+      <w:pPr>
+        <w:spacing w:after="0" w:line="360" w:lineRule="auto"/>
+        <w:ind w:firstLine="540"/>
+        <w:jc w:val="both"/>
+        <w:rPr>
+          <w:rFonts w:ascii="Times New Roman" w:hAnsi="Times New Roman" w:cs="Times New Roman"/>
+          <w:sz w:val="26"/>
+          <w:szCs w:val="26"/>
+          <w:lang w:val="vi-VN"/>
+        </w:rPr>
+      </w:pPr>
+      <w:r>
+        <w:rPr>
+          <w:rFonts w:ascii="Times New Roman" w:hAnsi="Times New Roman" w:cs="Times New Roman"/>
+          <w:sz w:val="26"/>
+          <w:szCs w:val="26"/>
+          <w:lang w:val="vi-VN"/>
+        </w:rPr>
+        <w:t xml:space="preserve">Phần mềm trên máy tính có chức năng quản lý việc điểm danh, quản lý nhân viên trong công ty và hiển thị được thông tin của nhân viên khi kiểm </w:t>
+      </w:r>
+      <w:r>
+        <w:rPr>
+          <w:rFonts w:ascii="Times New Roman" w:hAnsi="Times New Roman" w:cs="Times New Roman"/>
+          <w:sz w:val="26"/>
+          <w:szCs w:val="26"/>
+          <w:lang w:val="vi-VN"/>
+        </w:rPr>
+        <w:t>kê.</w:t>
+      </w:r>
+    </w:p>
+    <w:p>
+      <w:pPr>
+        <w:spacing w:after="0" w:line="360" w:lineRule="auto"/>
+        <w:ind w:firstLine="540"/>
+        <w:jc w:val="both"/>
+        <w:rPr>
+          <w:rFonts w:ascii="Times New Roman" w:hAnsi="Times New Roman" w:cs="Times New Roman"/>
+          <w:sz w:val="26"/>
+          <w:szCs w:val="26"/>
+          <w:lang w:val="vi-VN"/>
+        </w:rPr>
+      </w:pPr>
+      <w:r>
+        <w:rPr>
+          <w:rFonts w:ascii="Times New Roman" w:hAnsi="Times New Roman" w:cs="Times New Roman"/>
+          <w:sz w:val="26"/>
+          <w:szCs w:val="26"/>
+          <w:lang w:val="vi-VN"/>
+        </w:rPr>
+        <w:t>Cả phầm mềm sẽ có tổng cộng 5 giao diện làm việc chính:</w:t>
+      </w:r>
+    </w:p>
+    <w:p>
+      <w:pPr>
+        <w:spacing w:after="0" w:line="360" w:lineRule="auto"/>
+        <w:ind w:firstLine="540"/>
+        <w:jc w:val="both"/>
+        <w:rPr>
+          <w:rFonts w:ascii="Times New Roman" w:hAnsi="Times New Roman" w:cs="Times New Roman"/>
+          <w:sz w:val="26"/>
+          <w:szCs w:val="26"/>
+          <w:lang w:val="vi-VN"/>
+        </w:rPr>
+      </w:pPr>
+      <w:r>
+        <w:rPr>
+          <w:rFonts w:ascii="Times New Roman" w:hAnsi="Times New Roman" w:cs="Times New Roman"/>
+          <w:sz w:val="26"/>
+          <w:szCs w:val="26"/>
+          <w:lang w:val="vi-VN"/>
+        </w:rPr>
+        <w:t>+ Giao diện quản lý việc chấm công.</w:t>
+      </w:r>
+    </w:p>
+    <w:p>
+      <w:pPr>
+        <w:spacing w:after="0" w:line="360" w:lineRule="auto"/>
+        <w:ind w:firstLine="540"/>
+        <w:jc w:val="both"/>
+        <w:rPr>
+          <w:rFonts w:ascii="Times New Roman" w:hAnsi="Times New Roman" w:cs="Times New Roman"/>
+          <w:sz w:val="26"/>
+          <w:szCs w:val="26"/>
+          <w:lang w:val="vi-VN"/>
+        </w:rPr>
+      </w:pPr>
+      <w:r>
+        <w:rPr>
+          <w:rFonts w:ascii="Times New Roman" w:hAnsi="Times New Roman" w:cs="Times New Roman"/>
+          <w:sz w:val="26"/>
+          <w:szCs w:val="26"/>
+          <w:lang w:val="vi-VN"/>
+        </w:rPr>
+        <w:t>+ Giao diện thêm nhân viên mới vào công ty.</w:t>
+      </w:r>
+    </w:p>
+    <w:p>
+      <w:pPr>
+        <w:spacing w:after="0" w:line="360" w:lineRule="auto"/>
+        <w:ind w:firstLine="540"/>
+        <w:jc w:val="both"/>
+        <w:rPr>
+          <w:rFonts w:ascii="Times New Roman" w:hAnsi="Times New Roman" w:cs="Times New Roman"/>
+          <w:sz w:val="26"/>
+          <w:szCs w:val="26"/>
+          <w:lang w:val="vi-VN"/>
+        </w:rPr>
+      </w:pPr>
+      <w:r>
+        <w:rPr>
+          <w:rFonts w:ascii="Times New Roman" w:hAnsi="Times New Roman" w:cs="Times New Roman"/>
+          <w:sz w:val="26"/>
+          <w:szCs w:val="26"/>
+          <w:lang w:val="vi-VN"/>
+        </w:rPr>
+        <w:t>+ Giao diện chỉnh sửa thông tin nhân viên.</w:t>
+      </w:r>
+    </w:p>
+    <w:p>
+      <w:pPr>
+        <w:spacing w:after="0" w:line="360" w:lineRule="auto"/>
+        <w:ind w:firstLine="540"/>
+        <w:jc w:val="both"/>
+        <w:rPr>
+          <w:rFonts w:ascii="Times New Roman" w:hAnsi="Times New Roman" w:cs="Times New Roman"/>
+          <w:sz w:val="26"/>
+          <w:szCs w:val="26"/>
+          <w:lang w:val="vi-VN"/>
+        </w:rPr>
+      </w:pPr>
+      <w:r>
+        <w:rPr>
+          <w:rFonts w:ascii="Times New Roman" w:hAnsi="Times New Roman" w:cs="Times New Roman"/>
+          <w:sz w:val="26"/>
+          <w:szCs w:val="26"/>
+          <w:lang w:val="vi-VN"/>
+        </w:rPr>
+        <w:t>+ Giao diện xóa nhân viên khỏi cơ sở dữ liệu.</w:t>
+      </w:r>
+    </w:p>
+    <w:p>
+      <w:pPr>
+        <w:spacing w:after="0" w:line="360" w:lineRule="auto"/>
+        <w:ind w:firstLine="540"/>
+        <w:jc w:val="both"/>
+        <w:rPr>
+          <w:rFonts w:ascii="Times New Roman" w:hAnsi="Times New Roman" w:cs="Times New Roman"/>
+          <w:sz w:val="26"/>
+          <w:szCs w:val="26"/>
+          <w:lang w:val="vi-VN"/>
+        </w:rPr>
+      </w:pPr>
+      <w:r>
+        <w:rPr>
+          <w:rFonts w:ascii="Times New Roman" w:hAnsi="Times New Roman" w:cs="Times New Roman"/>
+          <w:sz w:val="26"/>
+          <w:szCs w:val="26"/>
+          <w:lang w:val="vi-VN"/>
+        </w:rPr>
+        <w:t>+ Giao diện kiểm kê tình hình làm việc của nhân viên.</w:t>
+      </w:r>
+    </w:p>
+    <w:p>
+      <w:pPr>
+        <w:spacing w:after="0" w:line="360" w:lineRule="auto"/>
+        <w:ind w:firstLine="540"/>
+        <w:jc w:val="both"/>
+        <w:rPr>
+          <w:b/>
+          <w:bCs/>
+          <w:i/>
+          <w:iCs/>
+        </w:rPr>
+      </w:pPr>
+      <w:r>
+        <w:rPr>
+          <w:rFonts w:ascii="Times New Roman" w:hAnsi="Times New Roman" w:cs="Times New Roman"/>
+          <w:b/>
+          <w:bCs/>
+          <w:i/>
+          <w:iCs/>
+          <w:sz w:val="26"/>
+          <w:szCs w:val="26"/>
+          <w:lang w:val="vi-VN"/>
+        </w:rPr>
+        <w:t>Giao diện quản lý việc chấm công</w:t>
+      </w:r>
+    </w:p>
+    <w:p>
+      <w:pPr>
+        <w:spacing w:after="0" w:line="360" w:lineRule="auto"/>
         <w:ind w:firstLine="540"/>
         <w:jc w:val="center"/>
         <w:rPr>
@@ -8924,10 +9214,10 @@
           <w:noProof/>
         </w:rPr>
         <w:drawing>
-          <wp:inline distT="0" distB="0" distL="0" distR="0" wp14:anchorId="35005884" wp14:editId="611EC2C4">
-            <wp:extent cx="5181600" cy="3146542"/>
+          <wp:inline distT="0" distB="0" distL="0" distR="0" wp14:anchorId="7B320516" wp14:editId="76204CEB">
+            <wp:extent cx="4958383" cy="3009900"/>
             <wp:effectExtent l="0" t="0" r="0" b="0"/>
-            <wp:docPr id="6" name="Picture 6"/>
+            <wp:docPr id="5" name="Picture 5"/>
             <wp:cNvGraphicFramePr>
               <a:graphicFrameLocks xmlns:a="http://schemas.openxmlformats.org/drawingml/2006/main" noChangeAspect="1"/>
             </wp:cNvGraphicFramePr>
@@ -8935,7 +9225,7 @@
               <a:graphicData uri="http://schemas.openxmlformats.org/drawingml/2006/picture">
                 <pic:pic xmlns:pic="http://schemas.openxmlformats.org/drawingml/2006/picture">
                   <pic:nvPicPr>
-                    <pic:cNvPr id="0" name="Picture 9"/>
+                    <pic:cNvPr id="0" name="Picture 7"/>
                     <pic:cNvPicPr>
                       <a:picLocks noChangeAspect="1" noChangeArrowheads="1"/>
                     </pic:cNvPicPr>
@@ -8956,7 +9246,7 @@
                   <pic:spPr bwMode="auto">
                     <a:xfrm>
                       <a:off x="0" y="0"/>
-                      <a:ext cx="5192950" cy="3153434"/>
+                      <a:ext cx="4985486" cy="3026352"/>
                     </a:xfrm>
                     <a:prstGeom prst="rect">
                       <a:avLst/>
@@ -8975,6 +9265,7 @@
     </w:p>
     <w:p>
       <w:pPr>
+        <w:spacing w:after="0" w:line="360" w:lineRule="auto"/>
         <w:ind w:firstLine="540"/>
         <w:jc w:val="center"/>
         <w:rPr>
@@ -8997,93 +9288,22 @@
           <w:szCs w:val="26"/>
           <w:lang w:val="vi-VN"/>
         </w:rPr>
-        <w:t>Hình 2-5.</w:t>
-      </w:r>
-      <w:r>
-        <w:rPr>
-          <w:rFonts w:ascii="Times New Roman" w:hAnsi="Times New Roman" w:cs="Times New Roman"/>
+        <w:t>Hình 2-</w:t>
+      </w:r>
+      <w:r>
+        <w:rPr>
+          <w:rFonts w:ascii="Times New Roman" w:hAnsi="Times New Roman" w:cs="Times New Roman"/>
+          <w:b/>
+          <w:bCs/>
           <w:i/>
           <w:iCs/>
           <w:sz w:val="26"/>
           <w:szCs w:val="26"/>
           <w:lang w:val="vi-VN"/>
         </w:rPr>
-        <w:t xml:space="preserve"> Giao diện thêm nhân viên mới vào công ty</w:t>
-      </w:r>
-    </w:p>
-    <w:p>
-      <w:pPr>
-        <w:ind w:firstLine="540"/>
-        <w:jc w:val="both"/>
-        <w:rPr>
-          <w:rFonts w:ascii="Times New Roman" w:hAnsi="Times New Roman" w:cs="Times New Roman"/>
-          <w:sz w:val="26"/>
-          <w:szCs w:val="26"/>
-          <w:lang w:val="vi-VN"/>
-        </w:rPr>
-      </w:pPr>
-      <w:r>
-        <w:rPr>
-          <w:rFonts w:ascii="Times New Roman" w:hAnsi="Times New Roman" w:cs="Times New Roman"/>
-          <w:sz w:val="26"/>
-          <w:szCs w:val="26"/>
-          <w:lang w:val="vi-VN"/>
-        </w:rPr>
-        <w:t xml:space="preserve">Giao diện thêm nhân viên mang đến chức năng thêm gián tiếp nhân viên mới của công ty vào cơ sở dữ ngay trên phần mềm mà không cần người dùng can thiệp trực tiếp vào cơ sở dữ liệu. Sau khi điền thông tin, nhấn nút nhấn thêm nhân viên để xác nhận việc thêm nhân viên vào cơ sở dữ liệu. Lúc này Data Grid View sẽ hiển thị chi tiết cơ sở dữ liệu để chúng ta xem nhân viên mới đã được thêm vào </w:t>
-      </w:r>
-      <w:r>
-        <w:rPr>
-          <w:rFonts w:ascii="Times New Roman" w:hAnsi="Times New Roman" w:cs="Times New Roman"/>
-          <w:sz w:val="26"/>
-          <w:szCs w:val="26"/>
-          <w:lang w:val="vi-VN"/>
-        </w:rPr>
-        <w:t>chưa.</w:t>
-      </w:r>
-    </w:p>
-    <w:p>
-      <w:pPr>
-        <w:ind w:firstLine="540"/>
-        <w:jc w:val="both"/>
-        <w:rPr>
-          <w:rFonts w:ascii="Times New Roman" w:hAnsi="Times New Roman" w:cs="Times New Roman"/>
-          <w:sz w:val="26"/>
-          <w:szCs w:val="26"/>
-          <w:lang w:val="vi-VN"/>
-        </w:rPr>
-      </w:pPr>
-      <w:r>
-        <w:rPr>
-          <w:rFonts w:ascii="Times New Roman" w:hAnsi="Times New Roman" w:cs="Times New Roman"/>
-          <w:sz w:val="26"/>
-          <w:szCs w:val="26"/>
-          <w:lang w:val="vi-VN"/>
-        </w:rPr>
-        <w:t xml:space="preserve">Giao diện còn cung cấp thêm việc kết nối giữa máy tính với bộ xử lý (Arduino) </w:t>
-      </w:r>
-      <w:r>
-        <w:rPr>
-          <w:rFonts w:ascii="Times New Roman" w:hAnsi="Times New Roman" w:cs="Times New Roman"/>
-          <w:sz w:val="26"/>
-          <w:szCs w:val="26"/>
-          <w:lang w:val="vi-VN"/>
-        </w:rPr>
-        <w:t>ở</w:t>
-      </w:r>
-      <w:r>
-        <w:rPr>
-          <w:rFonts w:ascii="Times New Roman" w:hAnsi="Times New Roman" w:cs="Times New Roman"/>
-          <w:sz w:val="26"/>
-          <w:szCs w:val="26"/>
-          <w:lang w:val="vi-VN"/>
-        </w:rPr>
-        <w:t xml:space="preserve"> khu vực kết nối.</w:t>
-      </w:r>
-    </w:p>
-    <w:p>
-      <w:pPr>
-        <w:ind w:firstLine="540"/>
-        <w:jc w:val="both"/>
+        <w:t>5</w:t>
+      </w:r>
+      <w:r>
         <w:rPr>
           <w:rFonts w:ascii="Times New Roman" w:hAnsi="Times New Roman" w:cs="Times New Roman"/>
           <w:b/>
@@ -9094,21 +9314,78 @@
           <w:szCs w:val="26"/>
           <w:lang w:val="vi-VN"/>
         </w:rPr>
-      </w:pPr>
-      <w:r>
-        <w:rPr>
-          <w:rFonts w:ascii="Times New Roman" w:hAnsi="Times New Roman" w:cs="Times New Roman"/>
-          <w:b/>
-          <w:bCs/>
+        <w:t>.</w:t>
+      </w:r>
+      <w:r>
+        <w:rPr>
+          <w:rFonts w:ascii="Times New Roman" w:hAnsi="Times New Roman" w:cs="Times New Roman"/>
           <w:i/>
           <w:iCs/>
           <w:sz w:val="26"/>
           <w:szCs w:val="26"/>
           <w:lang w:val="vi-VN"/>
         </w:rPr>
-        <w:t xml:space="preserve">Giao diện chỉnh </w:t>
-      </w:r>
-      <w:r>
+        <w:t xml:space="preserve"> Giao diện quản lý việc chấm công</w:t>
+      </w:r>
+    </w:p>
+    <w:p>
+      <w:pPr>
+        <w:spacing w:after="0" w:line="360" w:lineRule="auto"/>
+        <w:ind w:firstLine="540"/>
+        <w:jc w:val="both"/>
+        <w:rPr>
+          <w:rFonts w:ascii="Times New Roman" w:hAnsi="Times New Roman" w:cs="Times New Roman"/>
+          <w:sz w:val="26"/>
+          <w:szCs w:val="26"/>
+          <w:lang w:val="vi-VN"/>
+        </w:rPr>
+      </w:pPr>
+      <w:r>
+        <w:rPr>
+          <w:rFonts w:ascii="Times New Roman" w:hAnsi="Times New Roman" w:cs="Times New Roman"/>
+          <w:sz w:val="26"/>
+          <w:szCs w:val="26"/>
+          <w:lang w:val="vi-VN"/>
+        </w:rPr>
+        <w:t xml:space="preserve">Giao </w:t>
+      </w:r>
+      <w:r>
+        <w:rPr>
+          <w:rFonts w:ascii="Times New Roman" w:hAnsi="Times New Roman" w:cs="Times New Roman"/>
+          <w:sz w:val="26"/>
+          <w:szCs w:val="26"/>
+          <w:lang w:val="vi-VN"/>
+        </w:rPr>
+        <w:t xml:space="preserve">diện quản lý việc chấm công có chức năng giúp người quản lý kiểm soát được thông tin của nhân viên khi nhân viên chấm công vào công ty. Khi đó thông tin của nhân viên sẽ được hiển thị chi tiết trên Data Grid View. </w:t>
+      </w:r>
+    </w:p>
+    <w:p>
+      <w:pPr>
+        <w:spacing w:after="0" w:line="360" w:lineRule="auto"/>
+        <w:ind w:firstLine="540"/>
+        <w:jc w:val="both"/>
+        <w:rPr>
+          <w:rFonts w:ascii="Times New Roman" w:hAnsi="Times New Roman" w:cs="Times New Roman"/>
+          <w:sz w:val="26"/>
+          <w:szCs w:val="26"/>
+          <w:lang w:val="vi-VN"/>
+        </w:rPr>
+      </w:pPr>
+      <w:r>
+        <w:rPr>
+          <w:rFonts w:ascii="Times New Roman" w:hAnsi="Times New Roman" w:cs="Times New Roman"/>
+          <w:sz w:val="26"/>
+          <w:szCs w:val="26"/>
+          <w:lang w:val="vi-VN"/>
+        </w:rPr>
+        <w:t>Giao diện còn cung cấp thêm việc kết nối giữa máy tính với bộ xử lý (Arduino) ỏ khu vực kết nối. Ngoài ra, do là phần dùng để báo cáo, để có thể điều chỉnh nhiều trường hợp thời gian, phần mêm còn phải có thêm khu vục điều chỉnh thời gian.</w:t>
+      </w:r>
+    </w:p>
+    <w:p>
+      <w:pPr>
+        <w:spacing w:after="0" w:line="360" w:lineRule="auto"/>
+        <w:ind w:firstLine="540"/>
+        <w:jc w:val="both"/>
         <w:rPr>
           <w:rFonts w:ascii="Times New Roman" w:hAnsi="Times New Roman" w:cs="Times New Roman"/>
           <w:b/>
@@ -9119,8 +9396,7 @@
           <w:szCs w:val="26"/>
           <w:lang w:val="vi-VN"/>
         </w:rPr>
-        <w:t xml:space="preserve">sửa </w:t>
-      </w:r>
+      </w:pPr>
       <w:r>
         <w:rPr>
           <w:rFonts w:ascii="Times New Roman" w:hAnsi="Times New Roman" w:cs="Times New Roman"/>
@@ -9132,11 +9408,253 @@
           <w:szCs w:val="26"/>
           <w:lang w:val="vi-VN"/>
         </w:rPr>
+        <w:lastRenderedPageBreak/>
+        <w:t>Giao diện thêm nhân viên mới vào công ty</w:t>
+      </w:r>
+    </w:p>
+    <w:p>
+      <w:pPr>
+        <w:spacing w:after="0" w:line="360" w:lineRule="auto"/>
+        <w:ind w:firstLine="540"/>
+        <w:jc w:val="center"/>
+        <w:rPr>
+          <w:rFonts w:ascii="Times New Roman" w:hAnsi="Times New Roman" w:cs="Times New Roman"/>
+          <w:sz w:val="26"/>
+          <w:szCs w:val="26"/>
+          <w:lang w:val="vi-VN"/>
+        </w:rPr>
+      </w:pPr>
+      <w:r>
+        <w:rPr>
+          <w:noProof/>
+        </w:rPr>
+        <w:drawing>
+          <wp:inline distT="0" distB="0" distL="0" distR="0" wp14:anchorId="35005884" wp14:editId="77FC49F5">
+            <wp:extent cx="5029200" cy="3053997"/>
+            <wp:effectExtent l="0" t="0" r="0" b="0"/>
+            <wp:docPr id="6" name="Picture 6"/>
+            <wp:cNvGraphicFramePr>
+              <a:graphicFrameLocks xmlns:a="http://schemas.openxmlformats.org/drawingml/2006/main" noChangeAspect="1"/>
+            </wp:cNvGraphicFramePr>
+            <a:graphic xmlns:a="http://schemas.openxmlformats.org/drawingml/2006/main">
+              <a:graphicData uri="http://schemas.openxmlformats.org/drawingml/2006/picture">
+                <pic:pic xmlns:pic="http://schemas.openxmlformats.org/drawingml/2006/picture">
+                  <pic:nvPicPr>
+                    <pic:cNvPr id="0" name="Picture 9"/>
+                    <pic:cNvPicPr>
+                      <a:picLocks noChangeAspect="1" noChangeArrowheads="1"/>
+                    </pic:cNvPicPr>
+                  </pic:nvPicPr>
+                  <pic:blipFill>
+                    <a:blip r:embed="rId17" cstate="print">
+                      <a:extLst>
+                        <a:ext uri="{28A0092B-C50C-407E-A947-70E740481C1C}">
+                          <a14:useLocalDpi xmlns:a14="http://schemas.microsoft.com/office/drawing/2010/main" val="0"/>
+                        </a:ext>
+                      </a:extLst>
+                    </a:blip>
+                    <a:srcRect/>
+                    <a:stretch>
+                      <a:fillRect/>
+                    </a:stretch>
+                  </pic:blipFill>
+                  <pic:spPr bwMode="auto">
+                    <a:xfrm>
+                      <a:off x="0" y="0"/>
+                      <a:ext cx="5062028" cy="3073932"/>
+                    </a:xfrm>
+                    <a:prstGeom prst="rect">
+                      <a:avLst/>
+                    </a:prstGeom>
+                    <a:noFill/>
+                    <a:ln>
+                      <a:noFill/>
+                    </a:ln>
+                  </pic:spPr>
+                </pic:pic>
+              </a:graphicData>
+            </a:graphic>
+          </wp:inline>
+        </w:drawing>
+      </w:r>
+    </w:p>
+    <w:p>
+      <w:pPr>
+        <w:spacing w:after="0" w:line="360" w:lineRule="auto"/>
+        <w:ind w:firstLine="540"/>
+        <w:jc w:val="center"/>
+        <w:rPr>
+          <w:rFonts w:ascii="Times New Roman" w:hAnsi="Times New Roman" w:cs="Times New Roman"/>
+          <w:i/>
+          <w:iCs/>
+          <w:sz w:val="26"/>
+          <w:szCs w:val="26"/>
+          <w:lang w:val="vi-VN"/>
+        </w:rPr>
+      </w:pPr>
+      <w:r>
+        <w:rPr>
+          <w:rFonts w:ascii="Times New Roman" w:hAnsi="Times New Roman" w:cs="Times New Roman"/>
+          <w:b/>
+          <w:bCs/>
+          <w:i/>
+          <w:iCs/>
+          <w:sz w:val="26"/>
+          <w:szCs w:val="26"/>
+          <w:lang w:val="vi-VN"/>
+        </w:rPr>
+        <w:t>Hình 2-</w:t>
+      </w:r>
+      <w:r>
+        <w:rPr>
+          <w:rFonts w:ascii="Times New Roman" w:hAnsi="Times New Roman" w:cs="Times New Roman"/>
+          <w:b/>
+          <w:bCs/>
+          <w:i/>
+          <w:iCs/>
+          <w:sz w:val="26"/>
+          <w:szCs w:val="26"/>
+          <w:lang w:val="vi-VN"/>
+        </w:rPr>
+        <w:t>6</w:t>
+      </w:r>
+      <w:r>
+        <w:rPr>
+          <w:rFonts w:ascii="Times New Roman" w:hAnsi="Times New Roman" w:cs="Times New Roman"/>
+          <w:b/>
+          <w:bCs/>
+          <w:i/>
+          <w:iCs/>
+          <w:sz w:val="26"/>
+          <w:szCs w:val="26"/>
+          <w:lang w:val="vi-VN"/>
+        </w:rPr>
+        <w:t>.</w:t>
+      </w:r>
+      <w:r>
+        <w:rPr>
+          <w:rFonts w:ascii="Times New Roman" w:hAnsi="Times New Roman" w:cs="Times New Roman"/>
+          <w:i/>
+          <w:iCs/>
+          <w:sz w:val="26"/>
+          <w:szCs w:val="26"/>
+          <w:lang w:val="vi-VN"/>
+        </w:rPr>
+        <w:t xml:space="preserve"> Giao diện thêm nhân viên mới vào công ty</w:t>
+      </w:r>
+    </w:p>
+    <w:p>
+      <w:pPr>
+        <w:spacing w:after="0" w:line="360" w:lineRule="auto"/>
+        <w:ind w:firstLine="540"/>
+        <w:jc w:val="both"/>
+        <w:rPr>
+          <w:rFonts w:ascii="Times New Roman" w:hAnsi="Times New Roman" w:cs="Times New Roman"/>
+          <w:sz w:val="26"/>
+          <w:szCs w:val="26"/>
+          <w:lang w:val="vi-VN"/>
+        </w:rPr>
+      </w:pPr>
+      <w:r>
+        <w:rPr>
+          <w:rFonts w:ascii="Times New Roman" w:hAnsi="Times New Roman" w:cs="Times New Roman"/>
+          <w:sz w:val="26"/>
+          <w:szCs w:val="26"/>
+          <w:lang w:val="vi-VN"/>
+        </w:rPr>
+        <w:t xml:space="preserve">Giao diện thêm nhân viên mang đến chức năng thêm gián tiếp nhân viên mới của công ty vào cơ sở dữ ngay trên phần mềm mà không cần người dùng can thiệp trực tiếp vào cơ sở dữ liệu. Sau khi điền thông tin, nhấn nút nhấn thêm nhân viên để xác nhận việc thêm nhân viên vào cơ sở dữ liệu. Lúc này Data Grid View sẽ hiển thị chi tiết cơ sở dữ liệu để chúng ta xem nhân viên mới đã được thêm vào </w:t>
+      </w:r>
+      <w:r>
+        <w:rPr>
+          <w:rFonts w:ascii="Times New Roman" w:hAnsi="Times New Roman" w:cs="Times New Roman"/>
+          <w:sz w:val="26"/>
+          <w:szCs w:val="26"/>
+          <w:lang w:val="vi-VN"/>
+        </w:rPr>
+        <w:t>chưa.</w:t>
+      </w:r>
+    </w:p>
+    <w:p>
+      <w:pPr>
+        <w:spacing w:after="0" w:line="360" w:lineRule="auto"/>
+        <w:ind w:firstLine="540"/>
+        <w:jc w:val="both"/>
+        <w:rPr>
+          <w:rFonts w:ascii="Times New Roman" w:hAnsi="Times New Roman" w:cs="Times New Roman"/>
+          <w:sz w:val="26"/>
+          <w:szCs w:val="26"/>
+          <w:lang w:val="vi-VN"/>
+        </w:rPr>
+      </w:pPr>
+      <w:r>
+        <w:rPr>
+          <w:rFonts w:ascii="Times New Roman" w:hAnsi="Times New Roman" w:cs="Times New Roman"/>
+          <w:sz w:val="26"/>
+          <w:szCs w:val="26"/>
+          <w:lang w:val="vi-VN"/>
+        </w:rPr>
+        <w:t>Giao diện còn cung cấp thêm việc kết nối giữa máy tính với bộ xử lý (Arduino) ở khu vực kết nối.</w:t>
+      </w:r>
+    </w:p>
+    <w:p>
+      <w:pPr>
+        <w:spacing w:after="0" w:line="360" w:lineRule="auto"/>
+        <w:ind w:firstLine="540"/>
+        <w:jc w:val="both"/>
+        <w:rPr>
+          <w:rFonts w:ascii="Times New Roman" w:hAnsi="Times New Roman" w:cs="Times New Roman"/>
+          <w:b/>
+          <w:bCs/>
+          <w:i/>
+          <w:iCs/>
+          <w:sz w:val="26"/>
+          <w:szCs w:val="26"/>
+          <w:lang w:val="vi-VN"/>
+        </w:rPr>
+      </w:pPr>
+      <w:r>
+        <w:rPr>
+          <w:rFonts w:ascii="Times New Roman" w:hAnsi="Times New Roman" w:cs="Times New Roman"/>
+          <w:b/>
+          <w:bCs/>
+          <w:i/>
+          <w:iCs/>
+          <w:sz w:val="26"/>
+          <w:szCs w:val="26"/>
+          <w:lang w:val="vi-VN"/>
+        </w:rPr>
+        <w:t xml:space="preserve">Giao diện chỉnh </w:t>
+      </w:r>
+      <w:r>
+        <w:rPr>
+          <w:rFonts w:ascii="Times New Roman" w:hAnsi="Times New Roman" w:cs="Times New Roman"/>
+          <w:b/>
+          <w:bCs/>
+          <w:i/>
+          <w:iCs/>
+          <w:sz w:val="26"/>
+          <w:szCs w:val="26"/>
+          <w:lang w:val="vi-VN"/>
+        </w:rPr>
+        <w:t xml:space="preserve">sửa </w:t>
+      </w:r>
+      <w:r>
+        <w:rPr>
+          <w:rFonts w:ascii="Times New Roman" w:hAnsi="Times New Roman" w:cs="Times New Roman"/>
+          <w:b/>
+          <w:bCs/>
+          <w:i/>
+          <w:iCs/>
+          <w:sz w:val="26"/>
+          <w:szCs w:val="26"/>
+          <w:lang w:val="vi-VN"/>
+        </w:rPr>
         <w:t>thông tin của nhân viên</w:t>
       </w:r>
     </w:p>
     <w:p>
       <w:pPr>
+        <w:spacing w:after="0" w:line="360" w:lineRule="auto"/>
         <w:ind w:firstLine="540"/>
         <w:jc w:val="both"/>
         <w:rPr>
@@ -9171,43 +9689,7 @@
           <w:szCs w:val="26"/>
           <w:lang w:val="vi-VN"/>
         </w:rPr>
-        <w:t xml:space="preserve">nhân viên mang đến chức năng </w:t>
-      </w:r>
-      <w:r>
-        <w:rPr>
-          <w:rFonts w:ascii="Times New Roman" w:hAnsi="Times New Roman" w:cs="Times New Roman"/>
-          <w:sz w:val="26"/>
-          <w:szCs w:val="26"/>
-          <w:lang w:val="vi-VN"/>
-        </w:rPr>
-        <w:t>chỉnh sửa</w:t>
-      </w:r>
-      <w:r>
-        <w:rPr>
-          <w:rFonts w:ascii="Times New Roman" w:hAnsi="Times New Roman" w:cs="Times New Roman"/>
-          <w:sz w:val="26"/>
-          <w:szCs w:val="26"/>
-          <w:lang w:val="vi-VN"/>
-        </w:rPr>
-        <w:t xml:space="preserve"> gián tiếp</w:t>
-      </w:r>
-      <w:r>
-        <w:rPr>
-          <w:rFonts w:ascii="Times New Roman" w:hAnsi="Times New Roman" w:cs="Times New Roman"/>
-          <w:sz w:val="26"/>
-          <w:szCs w:val="26"/>
-          <w:lang w:val="vi-VN"/>
-        </w:rPr>
-        <w:t xml:space="preserve"> thông tin của</w:t>
-      </w:r>
-      <w:r>
-        <w:rPr>
-          <w:rFonts w:ascii="Times New Roman" w:hAnsi="Times New Roman" w:cs="Times New Roman"/>
-          <w:sz w:val="26"/>
-          <w:szCs w:val="26"/>
-          <w:lang w:val="vi-VN"/>
-        </w:rPr>
-        <w:t xml:space="preserve"> nhân viên vào cơ sở dữ ngay trên phần mềm mà không cần người dùng can thiệp trực tiếp vào cơ sở dữ liệu. Sau khi điền thông tin, nhấn nút nhấn </w:t>
+        <w:t xml:space="preserve">nhân viên mang đến chức năng chỉnh sửa gián tiếp thông tin của nhân viên vào cơ sở dữ ngay trên phần mềm mà không cần người dùng can thiệp trực tiếp vào cơ sở dữ liệu. Sau khi điền thông tin, nhấn nút nhấn </w:t>
       </w:r>
       <w:r>
         <w:rPr>
@@ -9225,52 +9707,7 @@
           <w:szCs w:val="26"/>
           <w:lang w:val="vi-VN"/>
         </w:rPr>
-        <w:t xml:space="preserve"> nhân viên </w:t>
-      </w:r>
-      <w:r>
-        <w:rPr>
-          <w:rFonts w:ascii="Times New Roman" w:hAnsi="Times New Roman" w:cs="Times New Roman"/>
-          <w:sz w:val="26"/>
-          <w:szCs w:val="26"/>
-          <w:lang w:val="vi-VN"/>
-        </w:rPr>
-        <w:t>để</w:t>
-      </w:r>
-      <w:r>
-        <w:rPr>
-          <w:rFonts w:ascii="Times New Roman" w:hAnsi="Times New Roman" w:cs="Times New Roman"/>
-          <w:sz w:val="26"/>
-          <w:szCs w:val="26"/>
-          <w:lang w:val="vi-VN"/>
-        </w:rPr>
-        <w:t xml:space="preserve"> xác nhận việc </w:t>
-      </w:r>
-      <w:r>
-        <w:rPr>
-          <w:rFonts w:ascii="Times New Roman" w:hAnsi="Times New Roman" w:cs="Times New Roman"/>
-          <w:sz w:val="26"/>
-          <w:szCs w:val="26"/>
-          <w:lang w:val="vi-VN"/>
-        </w:rPr>
-        <w:t>chỉnh sửa</w:t>
-      </w:r>
-      <w:r>
-        <w:rPr>
-          <w:rFonts w:ascii="Times New Roman" w:hAnsi="Times New Roman" w:cs="Times New Roman"/>
-          <w:sz w:val="26"/>
-          <w:szCs w:val="26"/>
-          <w:lang w:val="vi-VN"/>
-        </w:rPr>
-        <w:t>. Lúc này Data Grid View sẽ hiển thị chi tiết cơ sở dữ liệu để chúng ta xem</w:t>
-      </w:r>
-      <w:r>
-        <w:rPr>
-          <w:rFonts w:ascii="Times New Roman" w:hAnsi="Times New Roman" w:cs="Times New Roman"/>
-          <w:sz w:val="26"/>
-          <w:szCs w:val="26"/>
-          <w:lang w:val="vi-VN"/>
-        </w:rPr>
-        <w:t xml:space="preserve"> thông </w:t>
+        <w:t xml:space="preserve"> nhân viên để xác nhận việc chỉnh sửa. Lúc này Data Grid View sẽ hiển thị chi tiết cơ sở dữ liệu để chúng ta xem thông </w:t>
       </w:r>
       <w:r>
         <w:rPr>
@@ -9288,20 +9725,12 @@
           <w:szCs w:val="26"/>
           <w:lang w:val="vi-VN"/>
         </w:rPr>
-        <w:t xml:space="preserve"> nhân viên</w:t>
-      </w:r>
-      <w:r>
-        <w:rPr>
-          <w:rFonts w:ascii="Times New Roman" w:hAnsi="Times New Roman" w:cs="Times New Roman"/>
-          <w:sz w:val="26"/>
-          <w:szCs w:val="26"/>
-          <w:lang w:val="vi-VN"/>
-        </w:rPr>
-        <w:t xml:space="preserve"> đã được cập nhật chưa.</w:t>
-      </w:r>
-    </w:p>
-    <w:p>
-      <w:pPr>
+        <w:t xml:space="preserve"> nhân viên đã được cập nhật chưa.</w:t>
+      </w:r>
+    </w:p>
+    <w:p>
+      <w:pPr>
+        <w:spacing w:after="0" w:line="360" w:lineRule="auto"/>
         <w:ind w:firstLine="540"/>
         <w:jc w:val="both"/>
         <w:rPr>
@@ -9323,6 +9752,7 @@
     </w:p>
     <w:p>
       <w:pPr>
+        <w:spacing w:after="0" w:line="360" w:lineRule="auto"/>
         <w:ind w:firstLine="540"/>
         <w:jc w:val="center"/>
         <w:rPr>
@@ -9357,7 +9787,7 @@
                     </pic:cNvPicPr>
                   </pic:nvPicPr>
                   <pic:blipFill>
-                    <a:blip r:embed="rId17" cstate="print">
+                    <a:blip r:embed="rId18" cstate="print">
                       <a:extLst>
                         <a:ext uri="{28A0092B-C50C-407E-A947-70E740481C1C}">
                           <a14:useLocalDpi xmlns:a14="http://schemas.microsoft.com/office/drawing/2010/main" val="0"/>
@@ -9391,6 +9821,7 @@
     </w:p>
     <w:p>
       <w:pPr>
+        <w:spacing w:after="0" w:line="360" w:lineRule="auto"/>
         <w:ind w:firstLine="540"/>
         <w:jc w:val="center"/>
         <w:rPr>
@@ -9426,7 +9857,7 @@
           <w:szCs w:val="26"/>
           <w:lang w:val="vi-VN"/>
         </w:rPr>
-        <w:t>6</w:t>
+        <w:t>7</w:t>
       </w:r>
       <w:r>
         <w:rPr>
@@ -9466,6 +9897,7 @@
     </w:p>
     <w:p>
       <w:pPr>
+        <w:spacing w:after="0" w:line="360" w:lineRule="auto"/>
         <w:ind w:firstLine="540"/>
         <w:jc w:val="both"/>
         <w:rPr>
@@ -9495,6 +9927,7 @@
     </w:p>
     <w:p>
       <w:pPr>
+        <w:spacing w:after="0" w:line="360" w:lineRule="auto"/>
         <w:ind w:firstLine="540"/>
         <w:jc w:val="center"/>
         <w:rPr>
@@ -9528,7 +9961,7 @@
                     </pic:cNvPicPr>
                   </pic:nvPicPr>
                   <pic:blipFill>
-                    <a:blip r:embed="rId18" cstate="print">
+                    <a:blip r:embed="rId19" cstate="print">
                       <a:extLst>
                         <a:ext uri="{28A0092B-C50C-407E-A947-70E740481C1C}">
                           <a14:useLocalDpi xmlns:a14="http://schemas.microsoft.com/office/drawing/2010/main" val="0"/>
@@ -9562,6 +9995,7 @@
     </w:p>
     <w:p>
       <w:pPr>
+        <w:spacing w:after="0" w:line="360" w:lineRule="auto"/>
         <w:ind w:firstLine="540"/>
         <w:jc w:val="center"/>
         <w:rPr>
@@ -9597,7 +10031,7 @@
           <w:szCs w:val="26"/>
           <w:lang w:val="vi-VN"/>
         </w:rPr>
-        <w:t>7</w:t>
+        <w:t>8</w:t>
       </w:r>
       <w:r>
         <w:rPr>
@@ -9659,6 +10093,7 @@
     </w:p>
     <w:p>
       <w:pPr>
+        <w:spacing w:after="0" w:line="360" w:lineRule="auto"/>
         <w:ind w:firstLine="540"/>
         <w:jc w:val="both"/>
         <w:rPr>
@@ -9693,128 +10128,8 @@
           <w:szCs w:val="26"/>
           <w:lang w:val="vi-VN"/>
         </w:rPr>
-        <w:t xml:space="preserve"> nhân viên mang đến chức năng </w:t>
-      </w:r>
-      <w:r>
-        <w:rPr>
-          <w:rFonts w:ascii="Times New Roman" w:hAnsi="Times New Roman" w:cs="Times New Roman"/>
-          <w:sz w:val="26"/>
-          <w:szCs w:val="26"/>
-          <w:lang w:val="vi-VN"/>
-        </w:rPr>
-        <w:t>xóa</w:t>
-      </w:r>
-      <w:r>
-        <w:rPr>
-          <w:rFonts w:ascii="Times New Roman" w:hAnsi="Times New Roman" w:cs="Times New Roman"/>
-          <w:sz w:val="26"/>
-          <w:szCs w:val="26"/>
-          <w:lang w:val="vi-VN"/>
-        </w:rPr>
-        <w:t xml:space="preserve"> gián tiếp </w:t>
-      </w:r>
-      <w:r>
-        <w:rPr>
-          <w:rFonts w:ascii="Times New Roman" w:hAnsi="Times New Roman" w:cs="Times New Roman"/>
-          <w:sz w:val="26"/>
-          <w:szCs w:val="26"/>
-          <w:lang w:val="vi-VN"/>
-        </w:rPr>
-        <w:t xml:space="preserve">một </w:t>
-      </w:r>
-      <w:r>
-        <w:rPr>
-          <w:rFonts w:ascii="Times New Roman" w:hAnsi="Times New Roman" w:cs="Times New Roman"/>
-          <w:sz w:val="26"/>
-          <w:szCs w:val="26"/>
-          <w:lang w:val="vi-VN"/>
-        </w:rPr>
-        <w:t>nhân viên</w:t>
-      </w:r>
-      <w:r>
-        <w:rPr>
-          <w:rFonts w:ascii="Times New Roman" w:hAnsi="Times New Roman" w:cs="Times New Roman"/>
-          <w:sz w:val="26"/>
-          <w:szCs w:val="26"/>
-          <w:lang w:val="vi-VN"/>
-        </w:rPr>
-        <w:t xml:space="preserve"> khỏi</w:t>
-      </w:r>
-      <w:r>
-        <w:rPr>
-          <w:rFonts w:ascii="Times New Roman" w:hAnsi="Times New Roman" w:cs="Times New Roman"/>
-          <w:sz w:val="26"/>
-          <w:szCs w:val="26"/>
-          <w:lang w:val="vi-VN"/>
-        </w:rPr>
-        <w:t xml:space="preserve"> cơ sở dữ ngay trên phần mềm mà không cần người dùng can thiệp trực tiếp vào cơ sở dữ liệu. Sau khi điền thông tin, nhấn nút nhấn </w:t>
-      </w:r>
-      <w:r>
-        <w:rPr>
-          <w:rFonts w:ascii="Times New Roman" w:hAnsi="Times New Roman" w:cs="Times New Roman"/>
-          <w:sz w:val="26"/>
-          <w:szCs w:val="26"/>
-          <w:lang w:val="vi-VN"/>
-        </w:rPr>
-        <w:t>xóa</w:t>
-      </w:r>
-      <w:r>
-        <w:rPr>
-          <w:rFonts w:ascii="Times New Roman" w:hAnsi="Times New Roman" w:cs="Times New Roman"/>
-          <w:sz w:val="26"/>
-          <w:szCs w:val="26"/>
-          <w:lang w:val="vi-VN"/>
-        </w:rPr>
-        <w:t xml:space="preserve"> nhân viên để xác nhận việc </w:t>
-      </w:r>
-      <w:r>
-        <w:rPr>
-          <w:rFonts w:ascii="Times New Roman" w:hAnsi="Times New Roman" w:cs="Times New Roman"/>
-          <w:sz w:val="26"/>
-          <w:szCs w:val="26"/>
-          <w:lang w:val="vi-VN"/>
-        </w:rPr>
-        <w:t>xóa</w:t>
-      </w:r>
-      <w:r>
-        <w:rPr>
-          <w:rFonts w:ascii="Times New Roman" w:hAnsi="Times New Roman" w:cs="Times New Roman"/>
-          <w:sz w:val="26"/>
-          <w:szCs w:val="26"/>
-          <w:lang w:val="vi-VN"/>
-        </w:rPr>
-        <w:t xml:space="preserve">. Lúc này Data Grid View sẽ hiển thị chi tiết cơ sở dữ liệu để chúng ta xem nhân viên đã </w:t>
-      </w:r>
-      <w:r>
-        <w:rPr>
-          <w:rFonts w:ascii="Times New Roman" w:hAnsi="Times New Roman" w:cs="Times New Roman"/>
-          <w:sz w:val="26"/>
-          <w:szCs w:val="26"/>
-          <w:lang w:val="vi-VN"/>
-        </w:rPr>
-        <w:t>bị xóa chưa</w:t>
-      </w:r>
-      <w:r>
-        <w:rPr>
-          <w:rFonts w:ascii="Times New Roman" w:hAnsi="Times New Roman" w:cs="Times New Roman"/>
-          <w:sz w:val="26"/>
-          <w:szCs w:val="26"/>
-          <w:lang w:val="vi-VN"/>
-        </w:rPr>
-        <w:t>.</w:t>
-      </w:r>
-    </w:p>
-    <w:p>
-      <w:pPr>
-        <w:ind w:firstLine="540"/>
-        <w:jc w:val="both"/>
-        <w:rPr>
-          <w:rFonts w:ascii="Times New Roman" w:hAnsi="Times New Roman" w:cs="Times New Roman"/>
-          <w:sz w:val="26"/>
-          <w:szCs w:val="26"/>
-          <w:lang w:val="vi-VN"/>
-        </w:rPr>
-      </w:pPr>
+        <w:t xml:space="preserve"> nhân viên mang đến chức năng xóa gián tiếp một nhân viên khỏi cơ sở dữ ngay trên phần mềm mà không cần người dùng can thiệp trực tiếp vào cơ sở dữ liệu. Sau khi điền thông tin, nhấn nút nhấn xóa nhân viên để xác nhận việc xóa. Lúc này </w:t>
+      </w:r>
       <w:r>
         <w:rPr>
           <w:rFonts w:ascii="Times New Roman" w:hAnsi="Times New Roman" w:cs="Times New Roman"/>
@@ -9823,11 +10138,34 @@
           <w:lang w:val="vi-VN"/>
         </w:rPr>
         <w:lastRenderedPageBreak/>
+        <w:t>Data Grid View sẽ hiển thị chi tiết cơ sở dữ liệu để chúng ta xem nhân viên đã bị xóa chưa.</w:t>
+      </w:r>
+    </w:p>
+    <w:p>
+      <w:pPr>
+        <w:spacing w:after="0" w:line="360" w:lineRule="auto"/>
+        <w:ind w:firstLine="540"/>
+        <w:jc w:val="both"/>
+        <w:rPr>
+          <w:rFonts w:ascii="Times New Roman" w:hAnsi="Times New Roman" w:cs="Times New Roman"/>
+          <w:sz w:val="26"/>
+          <w:szCs w:val="26"/>
+          <w:lang w:val="vi-VN"/>
+        </w:rPr>
+      </w:pPr>
+      <w:r>
+        <w:rPr>
+          <w:rFonts w:ascii="Times New Roman" w:hAnsi="Times New Roman" w:cs="Times New Roman"/>
+          <w:sz w:val="26"/>
+          <w:szCs w:val="26"/>
+          <w:lang w:val="vi-VN"/>
+        </w:rPr>
         <w:t>Giao diện còn cung cấp thêm việc kết nối giữa máy tính với bộ xử lý (Arduino) ở khu vực kết nối.</w:t>
       </w:r>
     </w:p>
     <w:p>
       <w:pPr>
+        <w:spacing w:after="0" w:line="360" w:lineRule="auto"/>
         <w:ind w:firstLine="540"/>
         <w:jc w:val="both"/>
         <w:rPr>
@@ -9859,6 +10197,7 @@
     <w:bookmarkEnd w:id="4"/>
     <w:p>
       <w:pPr>
+        <w:spacing w:after="0" w:line="360" w:lineRule="auto"/>
         <w:ind w:firstLine="540"/>
         <w:jc w:val="center"/>
         <w:rPr>
@@ -9894,7 +10233,7 @@
                     </pic:cNvPicPr>
                   </pic:nvPicPr>
                   <pic:blipFill>
-                    <a:blip r:embed="rId19" cstate="print">
+                    <a:blip r:embed="rId20" cstate="print">
                       <a:extLst>
                         <a:ext uri="{28A0092B-C50C-407E-A947-70E740481C1C}">
                           <a14:useLocalDpi xmlns:a14="http://schemas.microsoft.com/office/drawing/2010/main" val="0"/>
@@ -9928,6 +10267,7 @@
     </w:p>
     <w:p>
       <w:pPr>
+        <w:spacing w:after="0" w:line="360" w:lineRule="auto"/>
         <w:ind w:firstLine="540"/>
         <w:jc w:val="center"/>
         <w:rPr>
@@ -9963,7 +10303,7 @@
           <w:szCs w:val="26"/>
           <w:lang w:val="vi-VN"/>
         </w:rPr>
-        <w:t>8</w:t>
+        <w:t>9</w:t>
       </w:r>
       <w:r>
         <w:rPr>
@@ -10003,54 +10343,29 @@
     </w:p>
     <w:p>
       <w:pPr>
-        <w:ind w:firstLine="540"/>
-        <w:jc w:val="both"/>
-        <w:rPr>
-          <w:rFonts w:ascii="Times New Roman" w:hAnsi="Times New Roman" w:cs="Times New Roman"/>
-          <w:sz w:val="26"/>
-          <w:szCs w:val="26"/>
-          <w:lang w:val="vi-VN"/>
-        </w:rPr>
-      </w:pPr>
-      <w:r>
-        <w:rPr>
-          <w:rFonts w:ascii="Times New Roman" w:hAnsi="Times New Roman" w:cs="Times New Roman"/>
-          <w:sz w:val="26"/>
-          <w:szCs w:val="26"/>
-          <w:lang w:val="vi-VN"/>
-        </w:rPr>
-        <w:t xml:space="preserve">Giao diện </w:t>
-      </w:r>
-      <w:r>
-        <w:rPr>
-          <w:rFonts w:ascii="Times New Roman" w:hAnsi="Times New Roman" w:cs="Times New Roman"/>
-          <w:sz w:val="26"/>
-          <w:szCs w:val="26"/>
-          <w:lang w:val="vi-VN"/>
-        </w:rPr>
-        <w:t>kiểm kê tình hình làm việc của</w:t>
-      </w:r>
-      <w:r>
-        <w:rPr>
-          <w:rFonts w:ascii="Times New Roman" w:hAnsi="Times New Roman" w:cs="Times New Roman"/>
-          <w:sz w:val="26"/>
-          <w:szCs w:val="26"/>
-          <w:lang w:val="vi-VN"/>
-        </w:rPr>
-        <w:t xml:space="preserve"> nhân viên mang đến chức năng </w:t>
-      </w:r>
-      <w:r>
-        <w:rPr>
-          <w:rFonts w:ascii="Times New Roman" w:hAnsi="Times New Roman" w:cs="Times New Roman"/>
-          <w:sz w:val="26"/>
-          <w:szCs w:val="26"/>
-          <w:lang w:val="vi-VN"/>
-        </w:rPr>
-        <w:t>kiểm tra sự chăm chỉ của nhân viên. Ngoài việc thể xem được thông tin chi tiết của nhân viên, còn hiển thị thêm lương cơ bản, số ngày làm việc trong tháng, số ngày đi làm trễ trong tháng.</w:t>
-      </w:r>
-    </w:p>
-    <w:p>
-      <w:pPr>
+        <w:spacing w:after="0" w:line="360" w:lineRule="auto"/>
+        <w:ind w:firstLine="540"/>
+        <w:jc w:val="both"/>
+        <w:rPr>
+          <w:rFonts w:ascii="Times New Roman" w:hAnsi="Times New Roman" w:cs="Times New Roman"/>
+          <w:sz w:val="26"/>
+          <w:szCs w:val="26"/>
+          <w:lang w:val="vi-VN"/>
+        </w:rPr>
+      </w:pPr>
+      <w:r>
+        <w:rPr>
+          <w:rFonts w:ascii="Times New Roman" w:hAnsi="Times New Roman" w:cs="Times New Roman"/>
+          <w:sz w:val="26"/>
+          <w:szCs w:val="26"/>
+          <w:lang w:val="vi-VN"/>
+        </w:rPr>
+        <w:t>Giao diện kiểm kê tình hình làm việc của nhân viên mang đến chức năng kiểm tra sự chăm chỉ của nhân viên. Ngoài việc thể xem được thông tin chi tiết của nhân viên, còn hiển thị thêm lương cơ bản, số ngày làm việc trong tháng, số ngày đi làm trễ trong tháng.</w:t>
+      </w:r>
+    </w:p>
+    <w:p>
+      <w:pPr>
+        <w:spacing w:after="0" w:line="360" w:lineRule="auto"/>
         <w:ind w:firstLine="540"/>
         <w:jc w:val="both"/>
         <w:rPr>
@@ -10072,18 +10387,1954 @@
     </w:p>
     <w:p>
       <w:pPr>
-        <w:ind w:firstLine="540"/>
-        <w:jc w:val="both"/>
-        <w:rPr>
-          <w:rFonts w:ascii="Times New Roman" w:hAnsi="Times New Roman" w:cs="Times New Roman"/>
-          <w:sz w:val="26"/>
-          <w:szCs w:val="26"/>
-          <w:lang w:val="vi-VN"/>
-        </w:rPr>
-      </w:pPr>
+        <w:spacing w:after="0" w:line="360" w:lineRule="auto"/>
+        <w:rPr>
+          <w:rFonts w:ascii="Times New Roman" w:hAnsi="Times New Roman" w:cs="Times New Roman"/>
+          <w:sz w:val="26"/>
+          <w:szCs w:val="26"/>
+          <w:lang w:val="vi-VN"/>
+        </w:rPr>
+      </w:pPr>
+      <w:r>
+        <w:rPr>
+          <w:rFonts w:ascii="Times New Roman" w:hAnsi="Times New Roman" w:cs="Times New Roman"/>
+          <w:sz w:val="26"/>
+          <w:szCs w:val="26"/>
+          <w:lang w:val="vi-VN"/>
+        </w:rPr>
+        <w:br w:type="page"/>
+      </w:r>
+    </w:p>
+    <w:p>
+      <w:pPr>
+        <w:spacing w:after="0" w:line="360" w:lineRule="auto"/>
+        <w:ind w:firstLine="540"/>
+        <w:jc w:val="both"/>
+        <w:rPr>
+          <w:rFonts w:ascii="Times New Roman" w:hAnsi="Times New Roman" w:cs="Times New Roman"/>
+          <w:b/>
+          <w:bCs/>
+          <w:i/>
+          <w:iCs/>
+          <w:sz w:val="26"/>
+          <w:szCs w:val="26"/>
+          <w:lang w:val="vi-VN"/>
+        </w:rPr>
+      </w:pPr>
+      <w:r>
+        <w:rPr>
+          <w:rFonts w:ascii="Times New Roman" w:hAnsi="Times New Roman" w:cs="Times New Roman"/>
+          <w:b/>
+          <w:bCs/>
+          <w:i/>
+          <w:iCs/>
+          <w:sz w:val="26"/>
+          <w:szCs w:val="26"/>
+          <w:lang w:val="vi-VN"/>
+        </w:rPr>
+        <w:lastRenderedPageBreak/>
+        <w:t xml:space="preserve">Chương </w:t>
+      </w:r>
+      <w:r>
+        <w:rPr>
+          <w:rFonts w:ascii="Times New Roman" w:hAnsi="Times New Roman" w:cs="Times New Roman"/>
+          <w:b/>
+          <w:bCs/>
+          <w:i/>
+          <w:iCs/>
+          <w:sz w:val="26"/>
+          <w:szCs w:val="26"/>
+          <w:lang w:val="vi-VN"/>
+        </w:rPr>
+        <w:t>3.</w:t>
+      </w:r>
+    </w:p>
+    <w:p>
+      <w:pPr>
+        <w:spacing w:after="0" w:line="360" w:lineRule="auto"/>
+        <w:ind w:firstLine="540"/>
+        <w:jc w:val="center"/>
+        <w:rPr>
+          <w:rFonts w:ascii="Times New Roman" w:hAnsi="Times New Roman" w:cs="Times New Roman"/>
+          <w:b/>
+          <w:bCs/>
+          <w:sz w:val="36"/>
+          <w:szCs w:val="36"/>
+          <w:lang w:val="vi-VN"/>
+        </w:rPr>
+      </w:pPr>
+      <w:r>
+        <w:rPr>
+          <w:rFonts w:ascii="Times New Roman" w:hAnsi="Times New Roman" w:cs="Times New Roman"/>
+          <w:b/>
+          <w:bCs/>
+          <w:sz w:val="36"/>
+          <w:szCs w:val="36"/>
+          <w:lang w:val="vi-VN"/>
+        </w:rPr>
+        <w:t>THI CÔNG</w:t>
+      </w:r>
+    </w:p>
+    <w:p>
+      <w:pPr>
+        <w:spacing w:after="0" w:line="360" w:lineRule="auto"/>
+        <w:ind w:firstLine="540"/>
+        <w:jc w:val="both"/>
+        <w:rPr>
+          <w:rFonts w:ascii="Times New Roman" w:hAnsi="Times New Roman" w:cs="Times New Roman"/>
+          <w:b/>
+          <w:bCs/>
+          <w:sz w:val="26"/>
+          <w:szCs w:val="26"/>
+          <w:lang w:val="vi-VN"/>
+        </w:rPr>
+      </w:pPr>
+      <w:r>
+        <w:rPr>
+          <w:rFonts w:ascii="Times New Roman" w:hAnsi="Times New Roman" w:cs="Times New Roman"/>
+          <w:b/>
+          <w:bCs/>
+          <w:sz w:val="26"/>
+          <w:szCs w:val="26"/>
+        </w:rPr>
+        <w:t>3.1</w:t>
+      </w:r>
+      <w:r>
+        <w:rPr>
+          <w:rFonts w:ascii="Times New Roman" w:hAnsi="Times New Roman" w:cs="Times New Roman"/>
+          <w:b/>
+          <w:bCs/>
+          <w:sz w:val="26"/>
+          <w:szCs w:val="26"/>
+          <w:lang w:val="vi-VN"/>
+        </w:rPr>
+        <w:t>. Thi công phần cứng</w:t>
+      </w:r>
+    </w:p>
+    <w:p>
+      <w:pPr>
+        <w:spacing w:after="0" w:line="360" w:lineRule="auto"/>
+        <w:ind w:firstLine="540"/>
+        <w:jc w:val="both"/>
+        <w:rPr>
+          <w:rFonts w:ascii="Times New Roman" w:hAnsi="Times New Roman" w:cs="Times New Roman"/>
+          <w:b/>
+          <w:bCs/>
+          <w:sz w:val="26"/>
+          <w:szCs w:val="26"/>
+          <w:lang w:val="vi-VN"/>
+        </w:rPr>
+      </w:pPr>
+      <w:r>
+        <w:rPr>
+          <w:rFonts w:ascii="Times New Roman" w:hAnsi="Times New Roman" w:cs="Times New Roman"/>
+          <w:b/>
+          <w:bCs/>
+          <w:sz w:val="26"/>
+          <w:szCs w:val="26"/>
+          <w:lang w:val="vi-VN"/>
+        </w:rPr>
+        <w:t>3.1.1. Thi công mạch in</w:t>
+      </w:r>
+    </w:p>
+    <w:p>
+      <w:pPr>
+        <w:spacing w:after="0" w:line="360" w:lineRule="auto"/>
+        <w:ind w:firstLine="540"/>
+        <w:jc w:val="both"/>
+        <w:rPr>
+          <w:rFonts w:ascii="Times New Roman" w:hAnsi="Times New Roman" w:cs="Times New Roman"/>
+          <w:sz w:val="26"/>
+          <w:szCs w:val="26"/>
+          <w:lang w:val="vi-VN"/>
+        </w:rPr>
+      </w:pPr>
+      <w:r>
+        <w:rPr>
+          <w:rFonts w:ascii="Times New Roman" w:hAnsi="Times New Roman" w:cs="Times New Roman"/>
+          <w:sz w:val="26"/>
+          <w:szCs w:val="26"/>
+          <w:lang w:val="vi-VN"/>
+        </w:rPr>
+        <w:t>Đầu tiên là chuẩn bị các linh kiện cần thiết, để đảm bảo đề tài hoàn thành ở chất lượng cao, có thể hoạt động bền bỉ, không bị lỗi về phần cứng, tôi đã mua những linh kiện tốt nhất có thể trong tầm giá cũng như trong khả năng kinh tế của bản thân từ một vendor nước ngoài.</w:t>
+      </w:r>
+    </w:p>
+    <w:p>
+      <w:pPr>
+        <w:spacing w:after="0" w:line="360" w:lineRule="auto"/>
+        <w:ind w:firstLine="540"/>
+        <w:jc w:val="both"/>
+        <w:rPr>
+          <w:rFonts w:ascii="Times New Roman" w:hAnsi="Times New Roman" w:cs="Times New Roman"/>
+          <w:sz w:val="26"/>
+          <w:szCs w:val="26"/>
+          <w:lang w:val="vi-VN"/>
+        </w:rPr>
+      </w:pPr>
+      <w:r>
+        <w:rPr>
+          <w:rFonts w:ascii="Times New Roman" w:hAnsi="Times New Roman" w:cs="Times New Roman"/>
+          <w:sz w:val="26"/>
+          <w:szCs w:val="26"/>
+          <w:lang w:val="vi-VN"/>
+        </w:rPr>
+        <w:t>Các linh kiện được liệt kê theo bản bên dưới</w:t>
+      </w:r>
+    </w:p>
+    <w:p>
+      <w:pPr>
+        <w:spacing w:after="0" w:line="360" w:lineRule="auto"/>
+        <w:ind w:firstLine="540"/>
+        <w:jc w:val="center"/>
+        <w:rPr>
+          <w:rFonts w:ascii="Times New Roman" w:hAnsi="Times New Roman" w:cs="Times New Roman"/>
+          <w:sz w:val="26"/>
+          <w:szCs w:val="26"/>
+          <w:lang w:val="vi-VN"/>
+        </w:rPr>
+      </w:pPr>
+      <w:r>
+        <w:rPr>
+          <w:rFonts w:ascii="Times New Roman" w:hAnsi="Times New Roman" w:cs="Times New Roman"/>
+          <w:b/>
+          <w:bCs/>
+          <w:sz w:val="26"/>
+          <w:szCs w:val="26"/>
+          <w:lang w:val="vi-VN"/>
+        </w:rPr>
+        <w:t>Bảng 3.1.</w:t>
+      </w:r>
+      <w:r>
+        <w:rPr>
+          <w:rFonts w:ascii="Times New Roman" w:hAnsi="Times New Roman" w:cs="Times New Roman"/>
+          <w:sz w:val="26"/>
+          <w:szCs w:val="26"/>
+          <w:lang w:val="vi-VN"/>
+        </w:rPr>
+        <w:t xml:space="preserve"> Thông tin linh kiện sử dụng để thi công phần cứng</w:t>
+      </w:r>
+    </w:p>
+    <w:tbl>
+      <w:tblPr>
+        <w:tblStyle w:val="TableGrid"/>
+        <w:tblW w:w="0" w:type="auto"/>
+        <w:tblLook w:val="04A0" w:firstRow="1" w:lastRow="0" w:firstColumn="1" w:lastColumn="0" w:noHBand="0" w:noVBand="1"/>
+      </w:tblPr>
+      <w:tblGrid>
+        <w:gridCol w:w="709"/>
+        <w:gridCol w:w="2930"/>
+        <w:gridCol w:w="2395"/>
+        <w:gridCol w:w="1247"/>
+        <w:gridCol w:w="1781"/>
+      </w:tblGrid>
+      <w:tr>
+        <w:trPr>
+          <w:trHeight w:val="576"/>
+        </w:trPr>
+        <w:tc>
+          <w:tcPr>
+            <w:tcW w:w="679" w:type="dxa"/>
+            <w:vAlign w:val="center"/>
+          </w:tcPr>
+          <w:p>
+            <w:pPr>
+              <w:spacing w:before="120" w:line="360" w:lineRule="auto"/>
+              <w:jc w:val="both"/>
+              <w:rPr>
+                <w:rFonts w:ascii="Times New Roman" w:hAnsi="Times New Roman" w:cs="Times New Roman"/>
+                <w:b/>
+                <w:bCs/>
+                <w:sz w:val="26"/>
+                <w:szCs w:val="26"/>
+                <w:lang w:val="vi-VN"/>
+              </w:rPr>
+            </w:pPr>
+            <w:r>
+              <w:rPr>
+                <w:rFonts w:ascii="Times New Roman" w:hAnsi="Times New Roman" w:cs="Times New Roman"/>
+                <w:b/>
+                <w:bCs/>
+                <w:sz w:val="26"/>
+                <w:szCs w:val="26"/>
+                <w:lang w:val="vi-VN"/>
+              </w:rPr>
+              <w:t>STT</w:t>
+            </w:r>
+          </w:p>
+        </w:tc>
+        <w:tc>
+          <w:tcPr>
+            <w:tcW w:w="2942" w:type="dxa"/>
+            <w:vAlign w:val="center"/>
+          </w:tcPr>
+          <w:p>
+            <w:pPr>
+              <w:spacing w:before="120" w:line="360" w:lineRule="auto"/>
+              <w:jc w:val="center"/>
+              <w:rPr>
+                <w:rFonts w:ascii="Times New Roman" w:hAnsi="Times New Roman" w:cs="Times New Roman"/>
+                <w:b/>
+                <w:bCs/>
+                <w:sz w:val="26"/>
+                <w:szCs w:val="26"/>
+                <w:lang w:val="vi-VN"/>
+              </w:rPr>
+            </w:pPr>
+            <w:r>
+              <w:rPr>
+                <w:rFonts w:ascii="Times New Roman" w:hAnsi="Times New Roman" w:cs="Times New Roman"/>
+                <w:b/>
+                <w:bCs/>
+                <w:sz w:val="26"/>
+                <w:szCs w:val="26"/>
+                <w:lang w:val="vi-VN"/>
+              </w:rPr>
+              <w:t>Tên linh kiện</w:t>
+            </w:r>
+          </w:p>
+        </w:tc>
+        <w:tc>
+          <w:tcPr>
+            <w:tcW w:w="2404" w:type="dxa"/>
+            <w:vAlign w:val="center"/>
+          </w:tcPr>
+          <w:p>
+            <w:pPr>
+              <w:spacing w:before="120" w:line="360" w:lineRule="auto"/>
+              <w:jc w:val="center"/>
+              <w:rPr>
+                <w:rFonts w:ascii="Times New Roman" w:hAnsi="Times New Roman" w:cs="Times New Roman"/>
+                <w:b/>
+                <w:bCs/>
+                <w:sz w:val="26"/>
+                <w:szCs w:val="26"/>
+                <w:lang w:val="vi-VN"/>
+              </w:rPr>
+            </w:pPr>
+            <w:r>
+              <w:rPr>
+                <w:rFonts w:ascii="Times New Roman" w:hAnsi="Times New Roman" w:cs="Times New Roman"/>
+                <w:b/>
+                <w:bCs/>
+                <w:sz w:val="26"/>
+                <w:szCs w:val="26"/>
+                <w:lang w:val="vi-VN"/>
+              </w:rPr>
+              <w:t>Kích thước</w:t>
+            </w:r>
+          </w:p>
+        </w:tc>
+        <w:tc>
+          <w:tcPr>
+            <w:tcW w:w="1250" w:type="dxa"/>
+            <w:vAlign w:val="center"/>
+          </w:tcPr>
+          <w:p>
+            <w:pPr>
+              <w:spacing w:before="120" w:line="360" w:lineRule="auto"/>
+              <w:jc w:val="center"/>
+              <w:rPr>
+                <w:rFonts w:ascii="Times New Roman" w:hAnsi="Times New Roman" w:cs="Times New Roman"/>
+                <w:b/>
+                <w:bCs/>
+                <w:sz w:val="26"/>
+                <w:szCs w:val="26"/>
+                <w:lang w:val="vi-VN"/>
+              </w:rPr>
+            </w:pPr>
+            <w:r>
+              <w:rPr>
+                <w:rFonts w:ascii="Times New Roman" w:hAnsi="Times New Roman" w:cs="Times New Roman"/>
+                <w:b/>
+                <w:bCs/>
+                <w:sz w:val="26"/>
+                <w:szCs w:val="26"/>
+                <w:lang w:val="vi-VN"/>
+              </w:rPr>
+              <w:t>Số lượng</w:t>
+            </w:r>
+          </w:p>
+        </w:tc>
+        <w:tc>
+          <w:tcPr>
+            <w:tcW w:w="1787" w:type="dxa"/>
+            <w:vAlign w:val="center"/>
+          </w:tcPr>
+          <w:p>
+            <w:pPr>
+              <w:spacing w:before="120" w:line="360" w:lineRule="auto"/>
+              <w:jc w:val="center"/>
+              <w:rPr>
+                <w:rFonts w:ascii="Times New Roman" w:hAnsi="Times New Roman" w:cs="Times New Roman"/>
+                <w:b/>
+                <w:bCs/>
+                <w:sz w:val="26"/>
+                <w:szCs w:val="26"/>
+                <w:lang w:val="vi-VN"/>
+              </w:rPr>
+            </w:pPr>
+            <w:r>
+              <w:rPr>
+                <w:rFonts w:ascii="Times New Roman" w:hAnsi="Times New Roman" w:cs="Times New Roman"/>
+                <w:b/>
+                <w:bCs/>
+                <w:sz w:val="26"/>
+                <w:szCs w:val="26"/>
+                <w:lang w:val="vi-VN"/>
+              </w:rPr>
+              <w:t>Giá</w:t>
+            </w:r>
+          </w:p>
+        </w:tc>
+      </w:tr>
+      <w:tr>
+        <w:trPr>
+          <w:trHeight w:val="576"/>
+        </w:trPr>
+        <w:tc>
+          <w:tcPr>
+            <w:tcW w:w="679" w:type="dxa"/>
+            <w:vAlign w:val="center"/>
+          </w:tcPr>
+          <w:p>
+            <w:pPr>
+              <w:spacing w:before="120" w:line="360" w:lineRule="auto"/>
+              <w:jc w:val="center"/>
+              <w:rPr>
+                <w:rFonts w:ascii="Times New Roman" w:hAnsi="Times New Roman" w:cs="Times New Roman"/>
+                <w:sz w:val="26"/>
+                <w:szCs w:val="26"/>
+                <w:lang w:val="vi-VN"/>
+              </w:rPr>
+            </w:pPr>
+            <w:r>
+              <w:rPr>
+                <w:rFonts w:ascii="Times New Roman" w:hAnsi="Times New Roman" w:cs="Times New Roman"/>
+                <w:sz w:val="26"/>
+                <w:szCs w:val="26"/>
+                <w:lang w:val="vi-VN"/>
+              </w:rPr>
+              <w:t>1</w:t>
+            </w:r>
+          </w:p>
+        </w:tc>
+        <w:tc>
+          <w:tcPr>
+            <w:tcW w:w="2942" w:type="dxa"/>
+            <w:vAlign w:val="center"/>
+          </w:tcPr>
+          <w:p>
+            <w:pPr>
+              <w:spacing w:before="120" w:line="360" w:lineRule="auto"/>
+              <w:jc w:val="both"/>
+              <w:rPr>
+                <w:rFonts w:ascii="Times New Roman" w:hAnsi="Times New Roman" w:cs="Times New Roman"/>
+                <w:sz w:val="26"/>
+                <w:szCs w:val="26"/>
+                <w:lang w:val="vi-VN"/>
+              </w:rPr>
+            </w:pPr>
+            <w:r>
+              <w:rPr>
+                <w:rFonts w:ascii="Times New Roman" w:hAnsi="Times New Roman" w:cs="Times New Roman"/>
+                <w:sz w:val="26"/>
+                <w:szCs w:val="26"/>
+                <w:lang w:val="vi-VN"/>
+              </w:rPr>
+              <w:t>Board Arduino Uno R3</w:t>
+            </w:r>
+          </w:p>
+        </w:tc>
+        <w:tc>
+          <w:tcPr>
+            <w:tcW w:w="2404" w:type="dxa"/>
+            <w:vAlign w:val="center"/>
+          </w:tcPr>
+          <w:p>
+            <w:pPr>
+              <w:spacing w:before="120" w:line="360" w:lineRule="auto"/>
+              <w:jc w:val="both"/>
+              <w:rPr>
+                <w:rFonts w:ascii="Times New Roman" w:hAnsi="Times New Roman" w:cs="Times New Roman"/>
+                <w:sz w:val="26"/>
+                <w:szCs w:val="26"/>
+                <w:lang w:val="vi-VN"/>
+              </w:rPr>
+            </w:pPr>
+            <w:r>
+              <w:rPr>
+                <w:rFonts w:ascii="Times New Roman" w:hAnsi="Times New Roman" w:cs="Times New Roman"/>
+                <w:sz w:val="26"/>
+                <w:szCs w:val="26"/>
+                <w:lang w:val="vi-VN"/>
+              </w:rPr>
+              <w:t>55mm x 75mm</w:t>
+            </w:r>
+          </w:p>
+        </w:tc>
+        <w:tc>
+          <w:tcPr>
+            <w:tcW w:w="1250" w:type="dxa"/>
+            <w:vAlign w:val="center"/>
+          </w:tcPr>
+          <w:p>
+            <w:pPr>
+              <w:spacing w:before="120" w:line="360" w:lineRule="auto"/>
+              <w:jc w:val="right"/>
+              <w:rPr>
+                <w:rFonts w:ascii="Times New Roman" w:hAnsi="Times New Roman" w:cs="Times New Roman"/>
+                <w:sz w:val="26"/>
+                <w:szCs w:val="26"/>
+                <w:lang w:val="vi-VN"/>
+              </w:rPr>
+            </w:pPr>
+            <w:r>
+              <w:rPr>
+                <w:rFonts w:ascii="Times New Roman" w:hAnsi="Times New Roman" w:cs="Times New Roman"/>
+                <w:sz w:val="26"/>
+                <w:szCs w:val="26"/>
+                <w:lang w:val="vi-VN"/>
+              </w:rPr>
+              <w:t>1</w:t>
+            </w:r>
+          </w:p>
+        </w:tc>
+        <w:tc>
+          <w:tcPr>
+            <w:tcW w:w="1787" w:type="dxa"/>
+            <w:vAlign w:val="center"/>
+          </w:tcPr>
+          <w:p>
+            <w:pPr>
+              <w:spacing w:before="120" w:line="360" w:lineRule="auto"/>
+              <w:jc w:val="center"/>
+              <w:rPr>
+                <w:rFonts w:ascii="Times New Roman" w:hAnsi="Times New Roman" w:cs="Times New Roman"/>
+                <w:sz w:val="26"/>
+                <w:szCs w:val="26"/>
+                <w:lang w:val="vi-VN"/>
+              </w:rPr>
+            </w:pPr>
+            <w:r>
+              <w:rPr>
+                <w:rFonts w:ascii="Times New Roman" w:hAnsi="Times New Roman" w:cs="Times New Roman"/>
+                <w:sz w:val="26"/>
+                <w:szCs w:val="26"/>
+                <w:lang w:val="vi-VN"/>
+              </w:rPr>
+              <w:t>$10.99</w:t>
+            </w:r>
+          </w:p>
+        </w:tc>
+      </w:tr>
+      <w:tr>
+        <w:trPr>
+          <w:trHeight w:val="576"/>
+        </w:trPr>
+        <w:tc>
+          <w:tcPr>
+            <w:tcW w:w="679" w:type="dxa"/>
+            <w:vAlign w:val="center"/>
+          </w:tcPr>
+          <w:p>
+            <w:pPr>
+              <w:spacing w:before="120" w:line="360" w:lineRule="auto"/>
+              <w:jc w:val="center"/>
+              <w:rPr>
+                <w:rFonts w:ascii="Times New Roman" w:hAnsi="Times New Roman" w:cs="Times New Roman"/>
+                <w:sz w:val="26"/>
+                <w:szCs w:val="26"/>
+                <w:lang w:val="vi-VN"/>
+              </w:rPr>
+            </w:pPr>
+            <w:r>
+              <w:rPr>
+                <w:rFonts w:ascii="Times New Roman" w:hAnsi="Times New Roman" w:cs="Times New Roman"/>
+                <w:sz w:val="26"/>
+                <w:szCs w:val="26"/>
+                <w:lang w:val="vi-VN"/>
+              </w:rPr>
+              <w:t>2</w:t>
+            </w:r>
+          </w:p>
+        </w:tc>
+        <w:tc>
+          <w:tcPr>
+            <w:tcW w:w="2942" w:type="dxa"/>
+            <w:vAlign w:val="center"/>
+          </w:tcPr>
+          <w:p>
+            <w:pPr>
+              <w:spacing w:before="120" w:line="360" w:lineRule="auto"/>
+              <w:jc w:val="both"/>
+              <w:rPr>
+                <w:rFonts w:ascii="Times New Roman" w:hAnsi="Times New Roman" w:cs="Times New Roman"/>
+                <w:sz w:val="26"/>
+                <w:szCs w:val="26"/>
+                <w:lang w:val="vi-VN"/>
+              </w:rPr>
+            </w:pPr>
+            <w:r>
+              <w:rPr>
+                <w:rFonts w:ascii="Times New Roman" w:hAnsi="Times New Roman" w:cs="Times New Roman"/>
+                <w:sz w:val="26"/>
+                <w:szCs w:val="26"/>
+                <w:lang w:val="vi-VN"/>
+              </w:rPr>
+              <w:t>Module RC522</w:t>
+            </w:r>
+          </w:p>
+        </w:tc>
+        <w:tc>
+          <w:tcPr>
+            <w:tcW w:w="2404" w:type="dxa"/>
+            <w:vAlign w:val="center"/>
+          </w:tcPr>
+          <w:p>
+            <w:pPr>
+              <w:spacing w:before="120" w:line="360" w:lineRule="auto"/>
+              <w:jc w:val="both"/>
+              <w:rPr>
+                <w:rFonts w:ascii="Times New Roman" w:hAnsi="Times New Roman" w:cs="Times New Roman"/>
+                <w:sz w:val="26"/>
+                <w:szCs w:val="26"/>
+                <w:lang w:val="vi-VN"/>
+              </w:rPr>
+            </w:pPr>
+            <w:r>
+              <w:rPr>
+                <w:rFonts w:ascii="Times New Roman" w:hAnsi="Times New Roman" w:cs="Times New Roman"/>
+                <w:sz w:val="26"/>
+                <w:szCs w:val="26"/>
+                <w:lang w:val="vi-VN"/>
+              </w:rPr>
+              <w:t>37.</w:t>
+            </w:r>
+            <w:r>
+              <w:rPr>
+                <w:rFonts w:ascii="Times New Roman" w:hAnsi="Times New Roman" w:cs="Times New Roman"/>
+                <w:sz w:val="26"/>
+                <w:szCs w:val="26"/>
+                <w:lang w:val="vi-VN"/>
+              </w:rPr>
+              <w:t xml:space="preserve">5mm x </w:t>
+            </w:r>
+            <w:r>
+              <w:rPr>
+                <w:rFonts w:ascii="Times New Roman" w:hAnsi="Times New Roman" w:cs="Times New Roman"/>
+                <w:sz w:val="26"/>
+                <w:szCs w:val="26"/>
+                <w:lang w:val="vi-VN"/>
+              </w:rPr>
+              <w:t>33mm</w:t>
+            </w:r>
+          </w:p>
+        </w:tc>
+        <w:tc>
+          <w:tcPr>
+            <w:tcW w:w="1250" w:type="dxa"/>
+            <w:vAlign w:val="center"/>
+          </w:tcPr>
+          <w:p>
+            <w:pPr>
+              <w:spacing w:before="120" w:line="360" w:lineRule="auto"/>
+              <w:jc w:val="right"/>
+              <w:rPr>
+                <w:rFonts w:ascii="Times New Roman" w:hAnsi="Times New Roman" w:cs="Times New Roman"/>
+                <w:sz w:val="26"/>
+                <w:szCs w:val="26"/>
+                <w:lang w:val="vi-VN"/>
+              </w:rPr>
+            </w:pPr>
+            <w:r>
+              <w:rPr>
+                <w:rFonts w:ascii="Times New Roman" w:hAnsi="Times New Roman" w:cs="Times New Roman"/>
+                <w:sz w:val="26"/>
+                <w:szCs w:val="26"/>
+                <w:lang w:val="vi-VN"/>
+              </w:rPr>
+              <w:t>1</w:t>
+            </w:r>
+          </w:p>
+        </w:tc>
+        <w:tc>
+          <w:tcPr>
+            <w:tcW w:w="1787" w:type="dxa"/>
+            <w:vAlign w:val="center"/>
+          </w:tcPr>
+          <w:p>
+            <w:pPr>
+              <w:spacing w:before="120" w:line="360" w:lineRule="auto"/>
+              <w:jc w:val="center"/>
+              <w:rPr>
+                <w:rFonts w:ascii="Times New Roman" w:hAnsi="Times New Roman" w:cs="Times New Roman"/>
+                <w:sz w:val="26"/>
+                <w:szCs w:val="26"/>
+                <w:lang w:val="vi-VN"/>
+              </w:rPr>
+            </w:pPr>
+            <w:r>
+              <w:rPr>
+                <w:rFonts w:ascii="Times New Roman" w:hAnsi="Times New Roman" w:cs="Times New Roman"/>
+                <w:sz w:val="26"/>
+                <w:szCs w:val="26"/>
+                <w:lang w:val="vi-VN"/>
+              </w:rPr>
+              <w:t>$1.99</w:t>
+            </w:r>
+          </w:p>
+        </w:tc>
+      </w:tr>
+      <w:tr>
+        <w:trPr>
+          <w:trHeight w:val="576"/>
+        </w:trPr>
+        <w:tc>
+          <w:tcPr>
+            <w:tcW w:w="679" w:type="dxa"/>
+            <w:vAlign w:val="center"/>
+          </w:tcPr>
+          <w:p>
+            <w:pPr>
+              <w:spacing w:before="120" w:line="360" w:lineRule="auto"/>
+              <w:jc w:val="center"/>
+              <w:rPr>
+                <w:rFonts w:ascii="Times New Roman" w:hAnsi="Times New Roman" w:cs="Times New Roman"/>
+                <w:sz w:val="26"/>
+                <w:szCs w:val="26"/>
+                <w:lang w:val="vi-VN"/>
+              </w:rPr>
+            </w:pPr>
+            <w:r>
+              <w:rPr>
+                <w:rFonts w:ascii="Times New Roman" w:hAnsi="Times New Roman" w:cs="Times New Roman"/>
+                <w:sz w:val="26"/>
+                <w:szCs w:val="26"/>
+                <w:lang w:val="vi-VN"/>
+              </w:rPr>
+              <w:t>3</w:t>
+            </w:r>
+          </w:p>
+        </w:tc>
+        <w:tc>
+          <w:tcPr>
+            <w:tcW w:w="2942" w:type="dxa"/>
+            <w:vAlign w:val="center"/>
+          </w:tcPr>
+          <w:p>
+            <w:pPr>
+              <w:spacing w:before="120" w:line="360" w:lineRule="auto"/>
+              <w:jc w:val="both"/>
+              <w:rPr>
+                <w:rFonts w:ascii="Times New Roman" w:hAnsi="Times New Roman" w:cs="Times New Roman"/>
+                <w:sz w:val="26"/>
+                <w:szCs w:val="26"/>
+                <w:lang w:val="vi-VN"/>
+              </w:rPr>
+            </w:pPr>
+            <w:r>
+              <w:rPr>
+                <w:rFonts w:ascii="Times New Roman" w:hAnsi="Times New Roman" w:cs="Times New Roman"/>
+                <w:sz w:val="26"/>
+                <w:szCs w:val="26"/>
+                <w:lang w:val="vi-VN"/>
+              </w:rPr>
+              <w:t>Cáp USB Type B - A</w:t>
+            </w:r>
+          </w:p>
+        </w:tc>
+        <w:tc>
+          <w:tcPr>
+            <w:tcW w:w="2404" w:type="dxa"/>
+            <w:vAlign w:val="center"/>
+          </w:tcPr>
+          <w:p>
+            <w:pPr>
+              <w:spacing w:before="120" w:line="360" w:lineRule="auto"/>
+              <w:jc w:val="both"/>
+              <w:rPr>
+                <w:rFonts w:ascii="Times New Roman" w:hAnsi="Times New Roman" w:cs="Times New Roman"/>
+                <w:sz w:val="26"/>
+                <w:szCs w:val="26"/>
+                <w:lang w:val="vi-VN"/>
+              </w:rPr>
+            </w:pPr>
+            <w:r>
+              <w:rPr>
+                <w:rFonts w:ascii="Times New Roman" w:hAnsi="Times New Roman" w:cs="Times New Roman"/>
+                <w:sz w:val="26"/>
+                <w:szCs w:val="26"/>
+                <w:lang w:val="vi-VN"/>
+              </w:rPr>
+              <w:t>300mm</w:t>
+            </w:r>
+          </w:p>
+        </w:tc>
+        <w:tc>
+          <w:tcPr>
+            <w:tcW w:w="1250" w:type="dxa"/>
+            <w:vAlign w:val="center"/>
+          </w:tcPr>
+          <w:p>
+            <w:pPr>
+              <w:spacing w:before="120" w:line="360" w:lineRule="auto"/>
+              <w:jc w:val="right"/>
+              <w:rPr>
+                <w:rFonts w:ascii="Times New Roman" w:hAnsi="Times New Roman" w:cs="Times New Roman"/>
+                <w:sz w:val="26"/>
+                <w:szCs w:val="26"/>
+                <w:lang w:val="vi-VN"/>
+              </w:rPr>
+            </w:pPr>
+            <w:r>
+              <w:rPr>
+                <w:rFonts w:ascii="Times New Roman" w:hAnsi="Times New Roman" w:cs="Times New Roman"/>
+                <w:sz w:val="26"/>
+                <w:szCs w:val="26"/>
+                <w:lang w:val="vi-VN"/>
+              </w:rPr>
+              <w:t>1</w:t>
+            </w:r>
+          </w:p>
+        </w:tc>
+        <w:tc>
+          <w:tcPr>
+            <w:tcW w:w="1787" w:type="dxa"/>
+            <w:vAlign w:val="center"/>
+          </w:tcPr>
+          <w:p>
+            <w:pPr>
+              <w:spacing w:before="120" w:line="360" w:lineRule="auto"/>
+              <w:jc w:val="center"/>
+              <w:rPr>
+                <w:rFonts w:ascii="Times New Roman" w:hAnsi="Times New Roman" w:cs="Times New Roman"/>
+                <w:sz w:val="26"/>
+                <w:szCs w:val="26"/>
+                <w:lang w:val="vi-VN"/>
+              </w:rPr>
+            </w:pPr>
+            <w:r>
+              <w:rPr>
+                <w:rFonts w:ascii="Times New Roman" w:hAnsi="Times New Roman" w:cs="Times New Roman"/>
+                <w:sz w:val="26"/>
+                <w:szCs w:val="26"/>
+                <w:lang w:val="vi-VN"/>
+              </w:rPr>
+              <w:t>$0.99</w:t>
+            </w:r>
+          </w:p>
+        </w:tc>
+      </w:tr>
+    </w:tbl>
+    <w:p>
+      <w:pPr>
+        <w:spacing w:after="0" w:line="360" w:lineRule="auto"/>
+        <w:ind w:firstLine="540"/>
+        <w:jc w:val="both"/>
+        <w:rPr>
+          <w:rFonts w:ascii="Times New Roman" w:hAnsi="Times New Roman" w:cs="Times New Roman"/>
+          <w:sz w:val="26"/>
+          <w:szCs w:val="26"/>
+          <w:lang w:val="vi-VN"/>
+        </w:rPr>
+      </w:pPr>
+    </w:p>
+    <w:p>
+      <w:pPr>
+        <w:spacing w:after="0" w:line="360" w:lineRule="auto"/>
+        <w:ind w:firstLine="540"/>
+        <w:jc w:val="both"/>
+        <w:rPr>
+          <w:rFonts w:ascii="Times New Roman" w:hAnsi="Times New Roman" w:cs="Times New Roman"/>
+          <w:sz w:val="26"/>
+          <w:szCs w:val="26"/>
+          <w:lang w:val="vi-VN"/>
+        </w:rPr>
+      </w:pPr>
+      <w:r>
+        <w:rPr>
+          <w:rFonts w:ascii="Times New Roman" w:hAnsi="Times New Roman" w:cs="Times New Roman"/>
+          <w:sz w:val="26"/>
+          <w:szCs w:val="26"/>
+          <w:lang w:val="vi-VN"/>
+        </w:rPr>
+        <w:t>Để phục vụ cho việc vẽ mạch in, đồ án này sử dụng phần mềm vẽ mạch in là Proteus vì sự đơn giản, tiện dụng, giao diện hiện đại.</w:t>
+      </w:r>
+    </w:p>
+    <w:p>
+      <w:pPr>
+        <w:spacing w:after="0" w:line="360" w:lineRule="auto"/>
+        <w:ind w:firstLine="540"/>
+        <w:jc w:val="both"/>
+        <w:rPr>
+          <w:rFonts w:ascii="Times New Roman" w:hAnsi="Times New Roman" w:cs="Times New Roman"/>
+          <w:sz w:val="26"/>
+          <w:szCs w:val="26"/>
+          <w:lang w:val="vi-VN"/>
+        </w:rPr>
+      </w:pPr>
+      <w:r>
+        <w:rPr>
+          <w:rFonts w:ascii="Times New Roman" w:hAnsi="Times New Roman" w:cs="Times New Roman"/>
+          <w:sz w:val="26"/>
+          <w:szCs w:val="26"/>
+          <w:lang w:val="vi-VN"/>
+        </w:rPr>
+        <w:t>Sau khi thiết kế sơ đồ nguyên lý và đi dây PCB, đề tài có mạch PCB như hình 3-1.</w:t>
+      </w:r>
+    </w:p>
+    <w:p>
+      <w:pPr>
+        <w:spacing w:after="0" w:line="360" w:lineRule="auto"/>
+        <w:ind w:firstLine="540"/>
+        <w:jc w:val="center"/>
+        <w:rPr>
+          <w:rFonts w:ascii="Times New Roman" w:hAnsi="Times New Roman" w:cs="Times New Roman"/>
+          <w:sz w:val="26"/>
+          <w:szCs w:val="26"/>
+        </w:rPr>
+      </w:pPr>
+      <w:r>
+        <w:rPr>
+          <w:rFonts w:ascii="Times New Roman" w:hAnsi="Times New Roman" w:cs="Times New Roman"/>
+          <w:sz w:val="26"/>
+          <w:szCs w:val="26"/>
+        </w:rPr>
+        <w:drawing>
+          <wp:inline distT="0" distB="0" distL="0" distR="0" wp14:anchorId="3B2319BB" wp14:editId="416E6C25">
+            <wp:extent cx="4635500" cy="2932444"/>
+            <wp:effectExtent l="0" t="0" r="0" b="1270"/>
+            <wp:docPr id="10" name="Picture 10"/>
+            <wp:cNvGraphicFramePr>
+              <a:graphicFrameLocks xmlns:a="http://schemas.openxmlformats.org/drawingml/2006/main" noChangeAspect="1"/>
+            </wp:cNvGraphicFramePr>
+            <a:graphic xmlns:a="http://schemas.openxmlformats.org/drawingml/2006/main">
+              <a:graphicData uri="http://schemas.openxmlformats.org/drawingml/2006/picture">
+                <pic:pic xmlns:pic="http://schemas.openxmlformats.org/drawingml/2006/picture">
+                  <pic:nvPicPr>
+                    <pic:cNvPr id="1" name=""/>
+                    <pic:cNvPicPr/>
+                  </pic:nvPicPr>
+                  <pic:blipFill>
+                    <a:blip r:embed="rId21"/>
+                    <a:stretch>
+                      <a:fillRect/>
+                    </a:stretch>
+                  </pic:blipFill>
+                  <pic:spPr>
+                    <a:xfrm>
+                      <a:off x="0" y="0"/>
+                      <a:ext cx="4639405" cy="2934914"/>
+                    </a:xfrm>
+                    <a:prstGeom prst="rect">
+                      <a:avLst/>
+                    </a:prstGeom>
+                  </pic:spPr>
+                </pic:pic>
+              </a:graphicData>
+            </a:graphic>
+          </wp:inline>
+        </w:drawing>
+      </w:r>
+    </w:p>
+    <w:p>
+      <w:pPr>
+        <w:spacing w:after="0" w:line="360" w:lineRule="auto"/>
+        <w:ind w:firstLine="540"/>
+        <w:jc w:val="center"/>
+        <w:rPr>
+          <w:rFonts w:ascii="Times New Roman" w:hAnsi="Times New Roman" w:cs="Times New Roman"/>
+          <w:i/>
+          <w:iCs/>
+          <w:sz w:val="26"/>
+          <w:szCs w:val="26"/>
+          <w:lang w:val="vi-VN"/>
+        </w:rPr>
+      </w:pPr>
+      <w:r>
+        <w:rPr>
+          <w:rFonts w:ascii="Times New Roman" w:hAnsi="Times New Roman" w:cs="Times New Roman"/>
+          <w:b/>
+          <w:bCs/>
+          <w:i/>
+          <w:iCs/>
+          <w:sz w:val="26"/>
+          <w:szCs w:val="26"/>
+          <w:lang w:val="vi-VN"/>
+        </w:rPr>
+        <w:t>Hình 3-1.</w:t>
+      </w:r>
+      <w:r>
+        <w:rPr>
+          <w:rFonts w:ascii="Times New Roman" w:hAnsi="Times New Roman" w:cs="Times New Roman"/>
+          <w:i/>
+          <w:iCs/>
+          <w:sz w:val="26"/>
+          <w:szCs w:val="26"/>
+          <w:lang w:val="vi-VN"/>
+        </w:rPr>
+        <w:t xml:space="preserve"> PCB khối xử lý</w:t>
+      </w:r>
+    </w:p>
+    <w:p>
+      <w:pPr>
+        <w:spacing w:after="0" w:line="360" w:lineRule="auto"/>
+        <w:ind w:firstLine="540"/>
+        <w:jc w:val="both"/>
+        <w:rPr>
+          <w:rFonts w:ascii="Times New Roman" w:hAnsi="Times New Roman" w:cs="Times New Roman"/>
+          <w:b/>
+          <w:bCs/>
+          <w:sz w:val="26"/>
+          <w:szCs w:val="26"/>
+          <w:lang w:val="vi-VN"/>
+        </w:rPr>
+      </w:pPr>
+      <w:r>
+        <w:rPr>
+          <w:rFonts w:ascii="Times New Roman" w:hAnsi="Times New Roman" w:cs="Times New Roman"/>
+          <w:b/>
+          <w:bCs/>
+          <w:sz w:val="26"/>
+          <w:szCs w:val="26"/>
+          <w:lang w:val="vi-VN"/>
+        </w:rPr>
+        <w:lastRenderedPageBreak/>
+        <w:t>3.1.</w:t>
+      </w:r>
+      <w:r>
+        <w:rPr>
+          <w:rFonts w:ascii="Times New Roman" w:hAnsi="Times New Roman" w:cs="Times New Roman"/>
+          <w:b/>
+          <w:bCs/>
+          <w:sz w:val="26"/>
+          <w:szCs w:val="26"/>
+          <w:lang w:val="vi-VN"/>
+        </w:rPr>
+        <w:t>2. Hàn linh kiện</w:t>
+      </w:r>
+    </w:p>
+    <w:p>
+      <w:pPr>
+        <w:spacing w:after="0" w:line="360" w:lineRule="auto"/>
+        <w:ind w:firstLine="540"/>
+        <w:jc w:val="both"/>
+        <w:rPr>
+          <w:rFonts w:ascii="Times New Roman" w:hAnsi="Times New Roman" w:cs="Times New Roman"/>
+          <w:sz w:val="26"/>
+          <w:szCs w:val="26"/>
+          <w:lang w:val="vi-VN"/>
+        </w:rPr>
+      </w:pPr>
+      <w:r>
+        <w:rPr>
+          <w:rFonts w:ascii="Times New Roman" w:hAnsi="Times New Roman" w:cs="Times New Roman"/>
+          <w:sz w:val="26"/>
+          <w:szCs w:val="26"/>
+          <w:lang w:val="vi-VN"/>
+        </w:rPr>
+        <w:t>Bên dưới là bản mạch in trên PDF trước khi in</w:t>
+      </w:r>
+      <w:r>
+        <w:rPr>
+          <w:rFonts w:ascii="Times New Roman" w:hAnsi="Times New Roman" w:cs="Times New Roman"/>
+          <w:sz w:val="26"/>
+          <w:szCs w:val="26"/>
+          <w:lang w:val="vi-VN"/>
+        </w:rPr>
+        <w:t xml:space="preserve"> được</w:t>
+      </w:r>
+      <w:r>
+        <w:rPr>
+          <w:rFonts w:ascii="Times New Roman" w:hAnsi="Times New Roman" w:cs="Times New Roman"/>
+          <w:sz w:val="26"/>
+          <w:szCs w:val="26"/>
+          <w:lang w:val="vi-VN"/>
+        </w:rPr>
+        <w:t xml:space="preserve"> </w:t>
+      </w:r>
+      <w:r>
+        <w:rPr>
+          <w:rFonts w:ascii="Times New Roman" w:hAnsi="Times New Roman" w:cs="Times New Roman"/>
+          <w:sz w:val="26"/>
+          <w:szCs w:val="26"/>
+          <w:lang w:val="vi-VN"/>
+        </w:rPr>
+        <w:t xml:space="preserve">lên bảng </w:t>
+      </w:r>
+      <w:r>
+        <w:rPr>
+          <w:rFonts w:ascii="Times New Roman" w:hAnsi="Times New Roman" w:cs="Times New Roman"/>
+          <w:sz w:val="26"/>
+          <w:szCs w:val="26"/>
+          <w:lang w:val="vi-VN"/>
+        </w:rPr>
+        <w:t>đồng.</w:t>
+      </w:r>
+      <w:r>
+        <w:rPr>
+          <w:rFonts w:ascii="Times New Roman" w:hAnsi="Times New Roman" w:cs="Times New Roman"/>
+          <w:sz w:val="26"/>
+          <w:szCs w:val="26"/>
+          <w:lang w:val="vi-VN"/>
+        </w:rPr>
+        <w:t xml:space="preserve"> Sau khi in lên bảng đồng thì tôi sẽ tiền hành khoan và hàn các linh kiện lên </w:t>
+      </w:r>
+      <w:r>
+        <w:rPr>
+          <w:rFonts w:ascii="Times New Roman" w:hAnsi="Times New Roman" w:cs="Times New Roman"/>
+          <w:sz w:val="26"/>
+          <w:szCs w:val="26"/>
+          <w:lang w:val="vi-VN"/>
+        </w:rPr>
+        <w:t>mạch.</w:t>
+      </w:r>
+    </w:p>
+    <w:p>
+      <w:pPr>
+        <w:spacing w:after="0" w:line="360" w:lineRule="auto"/>
+        <w:ind w:firstLine="540"/>
+        <w:jc w:val="center"/>
+        <w:rPr>
+          <w:rFonts w:ascii="Times New Roman" w:hAnsi="Times New Roman" w:cs="Times New Roman"/>
+          <w:sz w:val="26"/>
+          <w:szCs w:val="26"/>
+          <w:lang w:val="vi-VN"/>
+        </w:rPr>
+      </w:pPr>
+      <w:r>
+        <w:rPr>
+          <w:rFonts w:ascii="Times New Roman" w:hAnsi="Times New Roman" w:cs="Times New Roman"/>
+          <w:sz w:val="26"/>
+          <w:szCs w:val="26"/>
+          <w:lang w:val="vi-VN"/>
+        </w:rPr>
+        <w:drawing>
+          <wp:inline distT="0" distB="0" distL="0" distR="0" wp14:anchorId="428F90B0" wp14:editId="6E27A9E1">
+            <wp:extent cx="4791075" cy="3067830"/>
+            <wp:effectExtent l="0" t="0" r="0" b="0"/>
+            <wp:docPr id="11" name="Picture 11"/>
+            <wp:cNvGraphicFramePr>
+              <a:graphicFrameLocks xmlns:a="http://schemas.openxmlformats.org/drawingml/2006/main" noChangeAspect="1"/>
+            </wp:cNvGraphicFramePr>
+            <a:graphic xmlns:a="http://schemas.openxmlformats.org/drawingml/2006/main">
+              <a:graphicData uri="http://schemas.openxmlformats.org/drawingml/2006/picture">
+                <pic:pic xmlns:pic="http://schemas.openxmlformats.org/drawingml/2006/picture">
+                  <pic:nvPicPr>
+                    <pic:cNvPr id="1" name=""/>
+                    <pic:cNvPicPr/>
+                  </pic:nvPicPr>
+                  <pic:blipFill>
+                    <a:blip r:embed="rId22"/>
+                    <a:stretch>
+                      <a:fillRect/>
+                    </a:stretch>
+                  </pic:blipFill>
+                  <pic:spPr>
+                    <a:xfrm>
+                      <a:off x="0" y="0"/>
+                      <a:ext cx="4807213" cy="3078163"/>
+                    </a:xfrm>
+                    <a:prstGeom prst="rect">
+                      <a:avLst/>
+                    </a:prstGeom>
+                  </pic:spPr>
+                </pic:pic>
+              </a:graphicData>
+            </a:graphic>
+          </wp:inline>
+        </w:drawing>
+      </w:r>
+    </w:p>
+    <w:p>
+      <w:pPr>
+        <w:spacing w:after="0" w:line="360" w:lineRule="auto"/>
+        <w:ind w:firstLine="540"/>
+        <w:jc w:val="center"/>
+        <w:rPr>
+          <w:rFonts w:ascii="Times New Roman" w:hAnsi="Times New Roman" w:cs="Times New Roman"/>
+          <w:i/>
+          <w:iCs/>
+          <w:sz w:val="26"/>
+          <w:szCs w:val="26"/>
+          <w:lang w:val="vi-VN"/>
+        </w:rPr>
+      </w:pPr>
+      <w:r>
+        <w:rPr>
+          <w:rFonts w:ascii="Times New Roman" w:hAnsi="Times New Roman" w:cs="Times New Roman"/>
+          <w:b/>
+          <w:bCs/>
+          <w:i/>
+          <w:iCs/>
+          <w:sz w:val="26"/>
+          <w:szCs w:val="26"/>
+          <w:lang w:val="vi-VN"/>
+        </w:rPr>
+        <w:t>Hình 3-2.</w:t>
+      </w:r>
+      <w:r>
+        <w:rPr>
+          <w:rFonts w:ascii="Times New Roman" w:hAnsi="Times New Roman" w:cs="Times New Roman"/>
+          <w:i/>
+          <w:iCs/>
+          <w:sz w:val="26"/>
+          <w:szCs w:val="26"/>
+          <w:lang w:val="vi-VN"/>
+        </w:rPr>
+        <w:t xml:space="preserve"> </w:t>
+      </w:r>
+      <w:r>
+        <w:rPr>
+          <w:rFonts w:ascii="Times New Roman" w:hAnsi="Times New Roman" w:cs="Times New Roman"/>
+          <w:i/>
+          <w:iCs/>
+          <w:sz w:val="26"/>
+          <w:szCs w:val="26"/>
+          <w:lang w:val="vi-VN"/>
+        </w:rPr>
+        <w:t>Mạch in khối xử lý</w:t>
+      </w:r>
+    </w:p>
+    <w:p>
+      <w:pPr>
+        <w:rPr>
+          <w:rFonts w:ascii="Times New Roman" w:hAnsi="Times New Roman" w:cs="Times New Roman"/>
+          <w:b/>
+          <w:bCs/>
+          <w:sz w:val="26"/>
+          <w:szCs w:val="26"/>
+          <w:lang w:val="vi-VN"/>
+        </w:rPr>
+      </w:pPr>
+      <w:r>
+        <w:rPr>
+          <w:rFonts w:ascii="Times New Roman" w:hAnsi="Times New Roman" w:cs="Times New Roman"/>
+          <w:b/>
+          <w:bCs/>
+          <w:sz w:val="26"/>
+          <w:szCs w:val="26"/>
+          <w:lang w:val="vi-VN"/>
+        </w:rPr>
+        <w:br w:type="page"/>
+      </w:r>
+    </w:p>
+    <w:p>
+      <w:pPr>
+        <w:spacing w:after="0" w:line="360" w:lineRule="auto"/>
+        <w:ind w:firstLine="540"/>
+        <w:jc w:val="both"/>
+        <w:rPr>
+          <w:rFonts w:ascii="Times New Roman" w:hAnsi="Times New Roman" w:cs="Times New Roman"/>
+          <w:b/>
+          <w:bCs/>
+          <w:sz w:val="26"/>
+          <w:szCs w:val="26"/>
+          <w:lang w:val="vi-VN"/>
+        </w:rPr>
+      </w:pPr>
+      <w:r>
+        <w:rPr>
+          <w:rFonts w:ascii="Times New Roman" w:hAnsi="Times New Roman" w:cs="Times New Roman"/>
+          <w:b/>
+          <w:bCs/>
+          <w:sz w:val="26"/>
+          <w:szCs w:val="26"/>
+          <w:lang w:val="vi-VN"/>
+        </w:rPr>
+        <w:lastRenderedPageBreak/>
+        <w:t>3.1.3. Lưu đồ điều khiển khối điều khiển</w:t>
+      </w:r>
+    </w:p>
+    <w:p>
+      <w:pPr>
+        <w:spacing w:after="0" w:line="360" w:lineRule="auto"/>
+        <w:ind w:firstLine="540"/>
+        <w:jc w:val="center"/>
+        <w:rPr>
+          <w:rFonts w:ascii="Times New Roman" w:hAnsi="Times New Roman" w:cs="Times New Roman"/>
+          <w:b/>
+          <w:bCs/>
+          <w:sz w:val="26"/>
+          <w:szCs w:val="26"/>
+          <w:lang w:val="vi-VN"/>
+        </w:rPr>
+      </w:pPr>
+      <w:r>
+        <w:rPr>
+          <w:noProof/>
+        </w:rPr>
+        <w:drawing>
+          <wp:inline distT="0" distB="0" distL="0" distR="0" wp14:anchorId="3963C654" wp14:editId="1918A913">
+            <wp:extent cx="2329542" cy="6835927"/>
+            <wp:effectExtent l="0" t="0" r="0" b="3175"/>
+            <wp:docPr id="12" name="Picture 12"/>
+            <wp:cNvGraphicFramePr>
+              <a:graphicFrameLocks xmlns:a="http://schemas.openxmlformats.org/drawingml/2006/main" noChangeAspect="1"/>
+            </wp:cNvGraphicFramePr>
+            <a:graphic xmlns:a="http://schemas.openxmlformats.org/drawingml/2006/main">
+              <a:graphicData uri="http://schemas.openxmlformats.org/drawingml/2006/picture">
+                <pic:pic xmlns:pic="http://schemas.openxmlformats.org/drawingml/2006/picture">
+                  <pic:nvPicPr>
+                    <pic:cNvPr id="0" name="Picture 1"/>
+                    <pic:cNvPicPr>
+                      <a:picLocks noChangeAspect="1" noChangeArrowheads="1"/>
+                    </pic:cNvPicPr>
+                  </pic:nvPicPr>
+                  <pic:blipFill>
+                    <a:blip r:embed="rId23" cstate="print">
+                      <a:extLst>
+                        <a:ext uri="{28A0092B-C50C-407E-A947-70E740481C1C}">
+                          <a14:useLocalDpi xmlns:a14="http://schemas.microsoft.com/office/drawing/2010/main" val="0"/>
+                        </a:ext>
+                      </a:extLst>
+                    </a:blip>
+                    <a:srcRect/>
+                    <a:stretch>
+                      <a:fillRect/>
+                    </a:stretch>
+                  </pic:blipFill>
+                  <pic:spPr bwMode="auto">
+                    <a:xfrm>
+                      <a:off x="0" y="0"/>
+                      <a:ext cx="2349637" cy="6894895"/>
+                    </a:xfrm>
+                    <a:prstGeom prst="rect">
+                      <a:avLst/>
+                    </a:prstGeom>
+                    <a:noFill/>
+                    <a:ln>
+                      <a:noFill/>
+                    </a:ln>
+                  </pic:spPr>
+                </pic:pic>
+              </a:graphicData>
+            </a:graphic>
+          </wp:inline>
+        </w:drawing>
+      </w:r>
+    </w:p>
+    <w:p>
+      <w:pPr>
+        <w:spacing w:after="0" w:line="360" w:lineRule="auto"/>
+        <w:ind w:firstLine="540"/>
+        <w:jc w:val="center"/>
+        <w:rPr>
+          <w:rFonts w:ascii="Times New Roman" w:hAnsi="Times New Roman" w:cs="Times New Roman"/>
+          <w:i/>
+          <w:iCs/>
+          <w:sz w:val="26"/>
+          <w:szCs w:val="26"/>
+          <w:lang w:val="vi-VN"/>
+        </w:rPr>
+      </w:pPr>
+      <w:r>
+        <w:rPr>
+          <w:rFonts w:ascii="Times New Roman" w:hAnsi="Times New Roman" w:cs="Times New Roman"/>
+          <w:b/>
+          <w:bCs/>
+          <w:i/>
+          <w:iCs/>
+          <w:sz w:val="26"/>
+          <w:szCs w:val="26"/>
+          <w:lang w:val="vi-VN"/>
+        </w:rPr>
+        <w:t>Hình 3-3.</w:t>
+      </w:r>
+      <w:r>
+        <w:rPr>
+          <w:rFonts w:ascii="Times New Roman" w:hAnsi="Times New Roman" w:cs="Times New Roman"/>
+          <w:i/>
+          <w:iCs/>
+          <w:sz w:val="26"/>
+          <w:szCs w:val="26"/>
+          <w:lang w:val="vi-VN"/>
+        </w:rPr>
+        <w:t xml:space="preserve"> Lưu đồ mã nguồn khối xử lý</w:t>
+      </w:r>
+    </w:p>
+    <w:p>
+      <w:pPr>
+        <w:spacing w:after="0" w:line="360" w:lineRule="auto"/>
+        <w:ind w:firstLine="540"/>
+        <w:jc w:val="both"/>
+        <w:rPr>
+          <w:rFonts w:ascii="Times New Roman" w:hAnsi="Times New Roman" w:cs="Times New Roman"/>
+          <w:b/>
+          <w:bCs/>
+          <w:i/>
+          <w:iCs/>
+          <w:sz w:val="26"/>
+          <w:szCs w:val="26"/>
+          <w:lang w:val="vi-VN"/>
+        </w:rPr>
+      </w:pPr>
+      <w:r>
+        <w:rPr>
+          <w:rFonts w:ascii="Times New Roman" w:hAnsi="Times New Roman" w:cs="Times New Roman"/>
+          <w:b/>
+          <w:bCs/>
+          <w:i/>
+          <w:iCs/>
+          <w:sz w:val="26"/>
+          <w:szCs w:val="26"/>
+          <w:lang w:val="vi-VN"/>
+        </w:rPr>
+        <w:t>Giải thích lưu đồ</w:t>
+      </w:r>
+    </w:p>
+    <w:p>
+      <w:pPr>
+        <w:spacing w:after="0" w:line="360" w:lineRule="auto"/>
+        <w:ind w:firstLine="540"/>
+        <w:jc w:val="both"/>
+        <w:rPr>
+          <w:rFonts w:ascii="Times New Roman" w:hAnsi="Times New Roman" w:cs="Times New Roman"/>
+          <w:sz w:val="26"/>
+          <w:szCs w:val="26"/>
+          <w:lang w:val="vi-VN"/>
+        </w:rPr>
+      </w:pPr>
+      <w:r>
+        <w:rPr>
+          <w:rFonts w:ascii="Times New Roman" w:hAnsi="Times New Roman" w:cs="Times New Roman"/>
+          <w:sz w:val="26"/>
+          <w:szCs w:val="26"/>
+          <w:lang w:val="vi-VN"/>
+        </w:rPr>
+        <w:t xml:space="preserve">Khi bắt đầu chương trình, các chân kết nối giữa Arduino và RC522 sẽ được define </w:t>
+      </w:r>
+      <w:r>
+        <w:rPr>
+          <w:rFonts w:ascii="Times New Roman" w:hAnsi="Times New Roman" w:cs="Times New Roman"/>
+          <w:sz w:val="26"/>
+          <w:szCs w:val="26"/>
+          <w:lang w:val="vi-VN"/>
+        </w:rPr>
+        <w:t>như bản bên dưới.</w:t>
+      </w:r>
+      <w:r>
+        <w:rPr>
+          <w:rFonts w:ascii="Times New Roman" w:hAnsi="Times New Roman" w:cs="Times New Roman"/>
+          <w:sz w:val="26"/>
+          <w:szCs w:val="26"/>
+          <w:lang w:val="vi-VN"/>
+        </w:rPr>
+        <w:t xml:space="preserve"> </w:t>
+      </w:r>
+      <w:r>
+        <w:rPr>
+          <w:rFonts w:ascii="Times New Roman" w:hAnsi="Times New Roman" w:cs="Times New Roman"/>
+          <w:sz w:val="26"/>
+          <w:szCs w:val="26"/>
+          <w:lang w:val="vi-VN"/>
+        </w:rPr>
+        <w:t>Các kết nối bên dưới được quy định theo chuẩn kết nối SPI, chuẩn kết nối được sử dụng cho module RC522.</w:t>
+      </w:r>
+    </w:p>
+    <w:p>
+      <w:pPr>
+        <w:spacing w:after="0" w:line="360" w:lineRule="auto"/>
+        <w:ind w:firstLine="540"/>
+        <w:jc w:val="both"/>
+        <w:rPr>
+          <w:rFonts w:ascii="Times New Roman" w:hAnsi="Times New Roman" w:cs="Times New Roman"/>
+          <w:sz w:val="26"/>
+          <w:szCs w:val="26"/>
+          <w:lang w:val="vi-VN"/>
+        </w:rPr>
+      </w:pPr>
+    </w:p>
+    <w:p>
+      <w:pPr>
+        <w:spacing w:after="0" w:line="360" w:lineRule="auto"/>
+        <w:ind w:firstLine="540"/>
+        <w:jc w:val="both"/>
+        <w:rPr>
+          <w:rFonts w:ascii="Times New Roman" w:hAnsi="Times New Roman" w:cs="Times New Roman"/>
+          <w:sz w:val="26"/>
+          <w:szCs w:val="26"/>
+          <w:lang w:val="vi-VN"/>
+        </w:rPr>
+      </w:pPr>
+    </w:p>
+    <w:p>
+      <w:pPr>
+        <w:spacing w:after="0" w:line="360" w:lineRule="auto"/>
+        <w:ind w:firstLine="540"/>
+        <w:jc w:val="both"/>
+        <w:rPr>
+          <w:rFonts w:ascii="Times New Roman" w:hAnsi="Times New Roman" w:cs="Times New Roman"/>
+          <w:sz w:val="26"/>
+          <w:szCs w:val="26"/>
+          <w:lang w:val="vi-VN"/>
+        </w:rPr>
+      </w:pPr>
+    </w:p>
+    <w:p>
+      <w:pPr>
+        <w:spacing w:after="0" w:line="360" w:lineRule="auto"/>
+        <w:ind w:firstLine="540"/>
+        <w:jc w:val="center"/>
+        <w:rPr>
+          <w:rFonts w:ascii="Times New Roman" w:hAnsi="Times New Roman" w:cs="Times New Roman"/>
+          <w:sz w:val="26"/>
+          <w:szCs w:val="26"/>
+          <w:lang w:val="vi-VN"/>
+        </w:rPr>
+      </w:pPr>
+      <w:r>
+        <w:rPr>
+          <w:rFonts w:ascii="Times New Roman" w:hAnsi="Times New Roman" w:cs="Times New Roman"/>
+          <w:b/>
+          <w:bCs/>
+          <w:sz w:val="26"/>
+          <w:szCs w:val="26"/>
+          <w:lang w:val="vi-VN"/>
+        </w:rPr>
+        <w:t>Bảng 3.2.</w:t>
+      </w:r>
+      <w:r>
+        <w:rPr>
+          <w:rFonts w:ascii="Times New Roman" w:hAnsi="Times New Roman" w:cs="Times New Roman"/>
+          <w:sz w:val="26"/>
+          <w:szCs w:val="26"/>
+          <w:lang w:val="vi-VN"/>
+        </w:rPr>
+        <w:t xml:space="preserve"> Sơ đồ kết nối, define chân kết nối giữa Arduino với RC522.</w:t>
+      </w:r>
+    </w:p>
+    <w:tbl>
+      <w:tblPr>
+        <w:tblStyle w:val="TableGrid"/>
+        <w:tblW w:w="6449" w:type="dxa"/>
+        <w:jc w:val="center"/>
+        <w:tblLook w:val="04A0" w:firstRow="1" w:lastRow="0" w:firstColumn="1" w:lastColumn="0" w:noHBand="0" w:noVBand="1"/>
+      </w:tblPr>
+      <w:tblGrid>
+        <w:gridCol w:w="3235"/>
+        <w:gridCol w:w="3214"/>
+      </w:tblGrid>
+      <w:tr>
+        <w:trPr>
+          <w:trHeight w:val="576"/>
+          <w:jc w:val="center"/>
+        </w:trPr>
+        <w:tc>
+          <w:tcPr>
+            <w:tcW w:w="3235" w:type="dxa"/>
+            <w:vAlign w:val="center"/>
+          </w:tcPr>
+          <w:p>
+            <w:pPr>
+              <w:spacing w:before="120" w:line="360" w:lineRule="auto"/>
+              <w:jc w:val="center"/>
+              <w:rPr>
+                <w:rFonts w:ascii="Times New Roman" w:hAnsi="Times New Roman" w:cs="Times New Roman"/>
+                <w:b/>
+                <w:bCs/>
+                <w:sz w:val="26"/>
+                <w:szCs w:val="26"/>
+                <w:lang w:val="vi-VN"/>
+              </w:rPr>
+            </w:pPr>
+            <w:r>
+              <w:rPr>
+                <w:rFonts w:ascii="Times New Roman" w:hAnsi="Times New Roman" w:cs="Times New Roman"/>
+                <w:b/>
+                <w:bCs/>
+                <w:sz w:val="26"/>
+                <w:szCs w:val="26"/>
+                <w:lang w:val="vi-VN"/>
+              </w:rPr>
+              <w:t>Chân RC522</w:t>
+            </w:r>
+          </w:p>
+        </w:tc>
+        <w:tc>
+          <w:tcPr>
+            <w:tcW w:w="3214" w:type="dxa"/>
+            <w:vAlign w:val="center"/>
+          </w:tcPr>
+          <w:p>
+            <w:pPr>
+              <w:spacing w:before="120" w:line="360" w:lineRule="auto"/>
+              <w:jc w:val="center"/>
+              <w:rPr>
+                <w:rFonts w:ascii="Times New Roman" w:hAnsi="Times New Roman" w:cs="Times New Roman"/>
+                <w:b/>
+                <w:bCs/>
+                <w:sz w:val="26"/>
+                <w:szCs w:val="26"/>
+                <w:lang w:val="vi-VN"/>
+              </w:rPr>
+            </w:pPr>
+            <w:r>
+              <w:rPr>
+                <w:rFonts w:ascii="Times New Roman" w:hAnsi="Times New Roman" w:cs="Times New Roman"/>
+                <w:b/>
+                <w:bCs/>
+                <w:sz w:val="26"/>
+                <w:szCs w:val="26"/>
+                <w:lang w:val="vi-VN"/>
+              </w:rPr>
+              <w:t>Chân Arduino</w:t>
+            </w:r>
+          </w:p>
+        </w:tc>
+      </w:tr>
+      <w:tr>
+        <w:trPr>
+          <w:trHeight w:val="576"/>
+          <w:jc w:val="center"/>
+        </w:trPr>
+        <w:tc>
+          <w:tcPr>
+            <w:tcW w:w="3235" w:type="dxa"/>
+            <w:vAlign w:val="center"/>
+          </w:tcPr>
+          <w:p>
+            <w:pPr>
+              <w:spacing w:before="120" w:line="360" w:lineRule="auto"/>
+              <w:jc w:val="center"/>
+              <w:rPr>
+                <w:rFonts w:ascii="Times New Roman" w:hAnsi="Times New Roman" w:cs="Times New Roman"/>
+                <w:sz w:val="26"/>
+                <w:szCs w:val="26"/>
+                <w:lang w:val="vi-VN"/>
+              </w:rPr>
+            </w:pPr>
+            <w:r>
+              <w:rPr>
+                <w:rFonts w:ascii="Times New Roman" w:hAnsi="Times New Roman" w:cs="Times New Roman"/>
+                <w:sz w:val="26"/>
+                <w:szCs w:val="26"/>
+                <w:lang w:val="vi-VN"/>
+              </w:rPr>
+              <w:t>Reset</w:t>
+            </w:r>
+          </w:p>
+        </w:tc>
+        <w:tc>
+          <w:tcPr>
+            <w:tcW w:w="3214" w:type="dxa"/>
+            <w:vAlign w:val="center"/>
+          </w:tcPr>
+          <w:p>
+            <w:pPr>
+              <w:spacing w:before="120" w:line="360" w:lineRule="auto"/>
+              <w:jc w:val="center"/>
+              <w:rPr>
+                <w:rFonts w:ascii="Times New Roman" w:hAnsi="Times New Roman" w:cs="Times New Roman"/>
+                <w:sz w:val="26"/>
+                <w:szCs w:val="26"/>
+                <w:lang w:val="vi-VN"/>
+              </w:rPr>
+            </w:pPr>
+            <w:r>
+              <w:rPr>
+                <w:rFonts w:ascii="Times New Roman" w:hAnsi="Times New Roman" w:cs="Times New Roman"/>
+                <w:sz w:val="26"/>
+                <w:szCs w:val="26"/>
+                <w:lang w:val="vi-VN"/>
+              </w:rPr>
+              <w:t>9</w:t>
+            </w:r>
+          </w:p>
+        </w:tc>
+      </w:tr>
+      <w:tr>
+        <w:trPr>
+          <w:trHeight w:val="576"/>
+          <w:jc w:val="center"/>
+        </w:trPr>
+        <w:tc>
+          <w:tcPr>
+            <w:tcW w:w="3235" w:type="dxa"/>
+            <w:vAlign w:val="center"/>
+          </w:tcPr>
+          <w:p>
+            <w:pPr>
+              <w:spacing w:before="120" w:line="360" w:lineRule="auto"/>
+              <w:jc w:val="center"/>
+              <w:rPr>
+                <w:rFonts w:ascii="Times New Roman" w:hAnsi="Times New Roman" w:cs="Times New Roman"/>
+                <w:sz w:val="26"/>
+                <w:szCs w:val="26"/>
+                <w:lang w:val="vi-VN"/>
+              </w:rPr>
+            </w:pPr>
+            <w:r>
+              <w:rPr>
+                <w:rFonts w:ascii="Times New Roman" w:hAnsi="Times New Roman" w:cs="Times New Roman"/>
+                <w:sz w:val="26"/>
+                <w:szCs w:val="26"/>
+                <w:lang w:val="vi-VN"/>
+              </w:rPr>
+              <w:t>SPI SS</w:t>
+            </w:r>
+          </w:p>
+        </w:tc>
+        <w:tc>
+          <w:tcPr>
+            <w:tcW w:w="3214" w:type="dxa"/>
+            <w:vAlign w:val="center"/>
+          </w:tcPr>
+          <w:p>
+            <w:pPr>
+              <w:spacing w:before="120" w:line="360" w:lineRule="auto"/>
+              <w:jc w:val="center"/>
+              <w:rPr>
+                <w:rFonts w:ascii="Times New Roman" w:hAnsi="Times New Roman" w:cs="Times New Roman"/>
+                <w:sz w:val="26"/>
+                <w:szCs w:val="26"/>
+                <w:lang w:val="vi-VN"/>
+              </w:rPr>
+            </w:pPr>
+            <w:r>
+              <w:rPr>
+                <w:rFonts w:ascii="Times New Roman" w:hAnsi="Times New Roman" w:cs="Times New Roman"/>
+                <w:sz w:val="26"/>
+                <w:szCs w:val="26"/>
+                <w:lang w:val="vi-VN"/>
+              </w:rPr>
+              <w:t>10</w:t>
+            </w:r>
+          </w:p>
+        </w:tc>
+      </w:tr>
+      <w:tr>
+        <w:trPr>
+          <w:trHeight w:val="576"/>
+          <w:jc w:val="center"/>
+        </w:trPr>
+        <w:tc>
+          <w:tcPr>
+            <w:tcW w:w="3235" w:type="dxa"/>
+            <w:vAlign w:val="center"/>
+          </w:tcPr>
+          <w:p>
+            <w:pPr>
+              <w:spacing w:before="120" w:line="360" w:lineRule="auto"/>
+              <w:jc w:val="center"/>
+              <w:rPr>
+                <w:rFonts w:ascii="Times New Roman" w:hAnsi="Times New Roman" w:cs="Times New Roman"/>
+                <w:sz w:val="26"/>
+                <w:szCs w:val="26"/>
+                <w:lang w:val="vi-VN"/>
+              </w:rPr>
+            </w:pPr>
+            <w:r>
+              <w:rPr>
+                <w:rFonts w:ascii="Times New Roman" w:hAnsi="Times New Roman" w:cs="Times New Roman"/>
+                <w:sz w:val="26"/>
+                <w:szCs w:val="26"/>
+                <w:lang w:val="vi-VN"/>
+              </w:rPr>
+              <w:t>SPI MOSI</w:t>
+            </w:r>
+          </w:p>
+        </w:tc>
+        <w:tc>
+          <w:tcPr>
+            <w:tcW w:w="3214" w:type="dxa"/>
+            <w:vAlign w:val="center"/>
+          </w:tcPr>
+          <w:p>
+            <w:pPr>
+              <w:spacing w:before="120" w:line="360" w:lineRule="auto"/>
+              <w:jc w:val="center"/>
+              <w:rPr>
+                <w:rFonts w:ascii="Times New Roman" w:hAnsi="Times New Roman" w:cs="Times New Roman"/>
+                <w:sz w:val="26"/>
+                <w:szCs w:val="26"/>
+                <w:lang w:val="vi-VN"/>
+              </w:rPr>
+            </w:pPr>
+            <w:r>
+              <w:rPr>
+                <w:rFonts w:ascii="Times New Roman" w:hAnsi="Times New Roman" w:cs="Times New Roman"/>
+                <w:sz w:val="26"/>
+                <w:szCs w:val="26"/>
+                <w:lang w:val="vi-VN"/>
+              </w:rPr>
+              <w:t>11</w:t>
+            </w:r>
+          </w:p>
+        </w:tc>
+      </w:tr>
+      <w:tr>
+        <w:trPr>
+          <w:trHeight w:val="576"/>
+          <w:jc w:val="center"/>
+        </w:trPr>
+        <w:tc>
+          <w:tcPr>
+            <w:tcW w:w="3235" w:type="dxa"/>
+            <w:vAlign w:val="center"/>
+          </w:tcPr>
+          <w:p>
+            <w:pPr>
+              <w:spacing w:before="120" w:line="360" w:lineRule="auto"/>
+              <w:jc w:val="center"/>
+              <w:rPr>
+                <w:rFonts w:ascii="Times New Roman" w:hAnsi="Times New Roman" w:cs="Times New Roman"/>
+                <w:sz w:val="26"/>
+                <w:szCs w:val="26"/>
+                <w:lang w:val="vi-VN"/>
+              </w:rPr>
+            </w:pPr>
+            <w:r>
+              <w:rPr>
+                <w:rFonts w:ascii="Times New Roman" w:hAnsi="Times New Roman" w:cs="Times New Roman"/>
+                <w:sz w:val="26"/>
+                <w:szCs w:val="26"/>
+                <w:lang w:val="vi-VN"/>
+              </w:rPr>
+              <w:t>SPI MISO</w:t>
+            </w:r>
+          </w:p>
+        </w:tc>
+        <w:tc>
+          <w:tcPr>
+            <w:tcW w:w="3214" w:type="dxa"/>
+            <w:vAlign w:val="center"/>
+          </w:tcPr>
+          <w:p>
+            <w:pPr>
+              <w:spacing w:before="120" w:line="360" w:lineRule="auto"/>
+              <w:jc w:val="center"/>
+              <w:rPr>
+                <w:rFonts w:ascii="Times New Roman" w:hAnsi="Times New Roman" w:cs="Times New Roman"/>
+                <w:sz w:val="26"/>
+                <w:szCs w:val="26"/>
+                <w:lang w:val="vi-VN"/>
+              </w:rPr>
+            </w:pPr>
+            <w:r>
+              <w:rPr>
+                <w:rFonts w:ascii="Times New Roman" w:hAnsi="Times New Roman" w:cs="Times New Roman"/>
+                <w:sz w:val="26"/>
+                <w:szCs w:val="26"/>
+                <w:lang w:val="vi-VN"/>
+              </w:rPr>
+              <w:t>12</w:t>
+            </w:r>
+          </w:p>
+        </w:tc>
+      </w:tr>
+      <w:tr>
+        <w:trPr>
+          <w:trHeight w:val="576"/>
+          <w:jc w:val="center"/>
+        </w:trPr>
+        <w:tc>
+          <w:tcPr>
+            <w:tcW w:w="3235" w:type="dxa"/>
+            <w:vAlign w:val="center"/>
+          </w:tcPr>
+          <w:p>
+            <w:pPr>
+              <w:spacing w:before="120" w:line="360" w:lineRule="auto"/>
+              <w:jc w:val="center"/>
+              <w:rPr>
+                <w:rFonts w:ascii="Times New Roman" w:hAnsi="Times New Roman" w:cs="Times New Roman"/>
+                <w:sz w:val="26"/>
+                <w:szCs w:val="26"/>
+                <w:lang w:val="vi-VN"/>
+              </w:rPr>
+            </w:pPr>
+            <w:r>
+              <w:rPr>
+                <w:rFonts w:ascii="Times New Roman" w:hAnsi="Times New Roman" w:cs="Times New Roman"/>
+                <w:sz w:val="26"/>
+                <w:szCs w:val="26"/>
+                <w:lang w:val="vi-VN"/>
+              </w:rPr>
+              <w:t>SPI SCK</w:t>
+            </w:r>
+          </w:p>
+        </w:tc>
+        <w:tc>
+          <w:tcPr>
+            <w:tcW w:w="3214" w:type="dxa"/>
+            <w:vAlign w:val="center"/>
+          </w:tcPr>
+          <w:p>
+            <w:pPr>
+              <w:spacing w:before="120" w:line="360" w:lineRule="auto"/>
+              <w:jc w:val="center"/>
+              <w:rPr>
+                <w:rFonts w:ascii="Times New Roman" w:hAnsi="Times New Roman" w:cs="Times New Roman"/>
+                <w:sz w:val="26"/>
+                <w:szCs w:val="26"/>
+                <w:lang w:val="vi-VN"/>
+              </w:rPr>
+            </w:pPr>
+            <w:r>
+              <w:rPr>
+                <w:rFonts w:ascii="Times New Roman" w:hAnsi="Times New Roman" w:cs="Times New Roman"/>
+                <w:sz w:val="26"/>
+                <w:szCs w:val="26"/>
+                <w:lang w:val="vi-VN"/>
+              </w:rPr>
+              <w:t>13</w:t>
+            </w:r>
+          </w:p>
+        </w:tc>
+      </w:tr>
+    </w:tbl>
+    <w:p>
+      <w:pPr>
+        <w:spacing w:after="0" w:line="360" w:lineRule="auto"/>
+        <w:ind w:firstLine="540"/>
+        <w:jc w:val="both"/>
+        <w:rPr>
+          <w:rFonts w:ascii="Times New Roman" w:hAnsi="Times New Roman" w:cs="Times New Roman"/>
+          <w:sz w:val="26"/>
+          <w:szCs w:val="26"/>
+          <w:lang w:val="vi-VN"/>
+        </w:rPr>
+      </w:pPr>
+      <w:r>
+        <w:rPr>
+          <w:rFonts w:ascii="Times New Roman" w:hAnsi="Times New Roman" w:cs="Times New Roman"/>
+          <w:sz w:val="26"/>
+          <w:szCs w:val="26"/>
+          <w:lang w:val="vi-VN"/>
+        </w:rPr>
+        <w:t>Tiếp theo,</w:t>
+      </w:r>
+      <w:r>
+        <w:rPr>
+          <w:rFonts w:ascii="Times New Roman" w:hAnsi="Times New Roman" w:cs="Times New Roman"/>
+          <w:sz w:val="26"/>
+          <w:szCs w:val="26"/>
+          <w:lang w:val="vi-VN"/>
+        </w:rPr>
+        <w:t xml:space="preserve"> khối xử lý sẽ đợi có người quét thẻ, nếu không có thì vẫn sẽ tiếp tục đợi, nếu có thì</w:t>
+      </w:r>
+      <w:r>
+        <w:rPr>
+          <w:rFonts w:ascii="Times New Roman" w:hAnsi="Times New Roman" w:cs="Times New Roman"/>
+          <w:sz w:val="26"/>
+          <w:szCs w:val="26"/>
+          <w:lang w:val="vi-VN"/>
+        </w:rPr>
+        <w:t xml:space="preserve"> sau khi có nhân viên quét thẻ qua đầu đọc RC522, dữ liệu sẽ được truyền từ RC522 sang Arduino, sau đó </w:t>
+      </w:r>
+      <w:r>
+        <w:rPr>
+          <w:rFonts w:ascii="Times New Roman" w:hAnsi="Times New Roman" w:cs="Times New Roman"/>
+          <w:sz w:val="26"/>
+          <w:szCs w:val="26"/>
+          <w:lang w:val="vi-VN"/>
+        </w:rPr>
+        <w:t>Arduino sẽ mã hóa chuỗi dữ liệu từ mã HEX (thập lục phân) sang mã DEC (thập phân), rồi truyền sang cho máy tính để tiếp tục thực hiện trên back-end, cơ sở dữ liệu và hiển thị lên front-end.</w:t>
+      </w:r>
     </w:p>
     <w:sectPr>
-      <w:footerReference w:type="default" r:id="rId20"/>
+      <w:footerReference w:type="default" r:id="rId24"/>
       <w:pgSz w:w="11909" w:h="16834" w:code="9"/>
       <w:pgMar w:top="1411" w:right="1138" w:bottom="1411" w:left="1699" w:header="720" w:footer="720" w:gutter="0"/>
       <w:pgNumType w:fmt="lowerRoman" w:start="1"/>

</xml_diff>